<commit_message>
Redid some lmer models
did models without transforming percents, just multiplying by 100
</commit_message>
<xml_diff>
--- a/States_of_Data/What We Know.docx
+++ b/States_of_Data/What We Know.docx
@@ -4984,12 +4984,7 @@
         <w:t>coefficients</w:t>
       </w:r>
       <w:r>
-        <w:t xml:space="preserve"> doesn’t change based on outlie</w:t>
-      </w:r>
-      <w:bookmarkStart w:id="0" w:name="_GoBack"/>
-      <w:bookmarkEnd w:id="0"/>
-      <w:r>
-        <w:t>rs being dropped.</w:t>
+        <w:t xml:space="preserve"> doesn’t change based on outliers being dropped.</w:t>
       </w:r>
     </w:p>
     <w:p>
@@ -8926,10 +8921,7 @@
       </w:r>
       <w:proofErr w:type="spellStart"/>
       <w:r>
-        <w:t>leaf.pct.</w:t>
-      </w:r>
-      <w:r>
-        <w:t>n</w:t>
+        <w:t>leaf.pct.n</w:t>
       </w:r>
       <w:proofErr w:type="spellEnd"/>
       <w:r>
@@ -9565,7 +9557,4639 @@
       </w:r>
     </w:p>
     <w:p/>
-    <w:p/>
+    <w:p>
+      <w:r>
+        <w:br w:type="page"/>
+      </w:r>
+    </w:p>
+    <w:p>
+      <w:r>
+        <w:lastRenderedPageBreak/>
+        <w:t>05.20.15</w:t>
+      </w:r>
+    </w:p>
+    <w:p>
+      <w:pPr>
+        <w:contextualSpacing/>
+      </w:pPr>
+      <w:r>
+        <w:rPr>
+          <w:highlight w:val="yellow"/>
+        </w:rPr>
+        <w:t>#initial working model</w:t>
+      </w:r>
+      <w:r>
+        <w:rPr>
+          <w:highlight w:val="yellow"/>
+        </w:rPr>
+        <w:t xml:space="preserve"> for leaf herb</w:t>
+      </w:r>
+    </w:p>
+    <w:p>
+      <w:pPr>
+        <w:contextualSpacing/>
+      </w:pPr>
+      <w:proofErr w:type="spellStart"/>
+      <w:r>
+        <w:t>leafherb.nums</w:t>
+      </w:r>
+      <w:proofErr w:type="spellEnd"/>
+      <w:r>
+        <w:t xml:space="preserve">&lt;- </w:t>
+      </w:r>
+      <w:proofErr w:type="spellStart"/>
+      <w:proofErr w:type="gramStart"/>
+      <w:r>
+        <w:t>lmer</w:t>
+      </w:r>
+      <w:proofErr w:type="spellEnd"/>
+      <w:r>
+        <w:t>(</w:t>
+      </w:r>
+      <w:proofErr w:type="spellStart"/>
+      <w:proofErr w:type="gramEnd"/>
+      <w:r>
+        <w:t>leaf.pct.herb.num</w:t>
+      </w:r>
+      <w:proofErr w:type="spellEnd"/>
+      <w:r>
+        <w:t xml:space="preserve"> ~ nox.yr.2013 + soil.no3.n + soil.nh4.n + </w:t>
+      </w:r>
+      <w:proofErr w:type="spellStart"/>
+      <w:r>
+        <w:t>pct.urban.num</w:t>
+      </w:r>
+      <w:proofErr w:type="spellEnd"/>
+      <w:r>
+        <w:t xml:space="preserve"> +</w:t>
+      </w:r>
+    </w:p>
+    <w:p>
+      <w:pPr>
+        <w:contextualSpacing/>
+      </w:pPr>
+      <w:r>
+        <w:t xml:space="preserve">                       dbh.cm + </w:t>
+      </w:r>
+      <w:proofErr w:type="spellStart"/>
+      <w:r>
+        <w:t>leaf.pct.n.num</w:t>
+      </w:r>
+      <w:proofErr w:type="spellEnd"/>
+      <w:r>
+        <w:t xml:space="preserve"> + (1 | site))</w:t>
+      </w:r>
+    </w:p>
+    <w:p>
+      <w:pPr>
+        <w:contextualSpacing/>
+      </w:pPr>
+    </w:p>
+    <w:p>
+      <w:pPr>
+        <w:contextualSpacing/>
+      </w:pPr>
+      <w:r>
+        <w:t xml:space="preserve">Linear mixed model fit by REML </w:t>
+      </w:r>
+    </w:p>
+    <w:p>
+      <w:pPr>
+        <w:contextualSpacing/>
+      </w:pPr>
+      <w:proofErr w:type="gramStart"/>
+      <w:r>
+        <w:t>t-tests</w:t>
+      </w:r>
+      <w:proofErr w:type="gramEnd"/>
+      <w:r>
+        <w:t xml:space="preserve"> use  </w:t>
+      </w:r>
+      <w:proofErr w:type="spellStart"/>
+      <w:r>
+        <w:t>Satterthwaite</w:t>
+      </w:r>
+      <w:proofErr w:type="spellEnd"/>
+      <w:r>
+        <w:t xml:space="preserve"> approximations to degrees of freedom ['</w:t>
+      </w:r>
+      <w:proofErr w:type="spellStart"/>
+      <w:r>
+        <w:t>merModLmerTest</w:t>
+      </w:r>
+      <w:proofErr w:type="spellEnd"/>
+      <w:r>
+        <w:t>']</w:t>
+      </w:r>
+    </w:p>
+    <w:p>
+      <w:pPr>
+        <w:contextualSpacing/>
+      </w:pPr>
+      <w:r>
+        <w:t xml:space="preserve">Formula: </w:t>
+      </w:r>
+      <w:proofErr w:type="spellStart"/>
+      <w:r>
+        <w:t>leaf.pct.herb.num</w:t>
+      </w:r>
+      <w:proofErr w:type="spellEnd"/>
+      <w:r>
+        <w:t xml:space="preserve"> ~ nox.yr.2013 + soil.no3.n + soil.nh4.n + </w:t>
+      </w:r>
+      <w:proofErr w:type="spellStart"/>
+      <w:r>
+        <w:t>pct.urban.num</w:t>
+      </w:r>
+      <w:proofErr w:type="spellEnd"/>
+      <w:r>
+        <w:t xml:space="preserve"> +      dbh.cm + </w:t>
+      </w:r>
+      <w:proofErr w:type="spellStart"/>
+      <w:r>
+        <w:t>leaf.pct.n.num</w:t>
+      </w:r>
+      <w:proofErr w:type="spellEnd"/>
+      <w:r>
+        <w:t xml:space="preserve"> + (1 | site)</w:t>
+      </w:r>
+    </w:p>
+    <w:p>
+      <w:pPr>
+        <w:contextualSpacing/>
+      </w:pPr>
+    </w:p>
+    <w:p>
+      <w:pPr>
+        <w:contextualSpacing/>
+      </w:pPr>
+      <w:r>
+        <w:t>REML criterion at convergence: 347.9</w:t>
+      </w:r>
+    </w:p>
+    <w:p>
+      <w:pPr>
+        <w:contextualSpacing/>
+      </w:pPr>
+    </w:p>
+    <w:p>
+      <w:pPr>
+        <w:contextualSpacing/>
+      </w:pPr>
+      <w:r>
+        <w:t xml:space="preserve">Scaled residuals: </w:t>
+      </w:r>
+    </w:p>
+    <w:p>
+      <w:pPr>
+        <w:contextualSpacing/>
+      </w:pPr>
+      <w:r>
+        <w:t xml:space="preserve">    Min      </w:t>
+      </w:r>
+      <w:proofErr w:type="gramStart"/>
+      <w:r>
+        <w:t>1Q  Median</w:t>
+      </w:r>
+      <w:proofErr w:type="gramEnd"/>
+      <w:r>
+        <w:t xml:space="preserve">      3Q     Max </w:t>
+      </w:r>
+    </w:p>
+    <w:p>
+      <w:pPr>
+        <w:contextualSpacing/>
+      </w:pPr>
+      <w:r>
+        <w:t>-2.1298 -0.3839 -</w:t>
+      </w:r>
+      <w:proofErr w:type="gramStart"/>
+      <w:r>
+        <w:t>0.0450  0.3307</w:t>
+      </w:r>
+      <w:proofErr w:type="gramEnd"/>
+      <w:r>
+        <w:t xml:space="preserve">  4.0821 </w:t>
+      </w:r>
+    </w:p>
+    <w:p>
+      <w:pPr>
+        <w:contextualSpacing/>
+      </w:pPr>
+    </w:p>
+    <w:p>
+      <w:pPr>
+        <w:contextualSpacing/>
+      </w:pPr>
+      <w:r>
+        <w:t>Random effects:</w:t>
+      </w:r>
+    </w:p>
+    <w:p>
+      <w:pPr>
+        <w:contextualSpacing/>
+      </w:pPr>
+      <w:r>
+        <w:t xml:space="preserve"> Groups   Name        Variance </w:t>
+      </w:r>
+      <w:proofErr w:type="spellStart"/>
+      <w:r>
+        <w:t>Std.Dev</w:t>
+      </w:r>
+      <w:proofErr w:type="spellEnd"/>
+      <w:r>
+        <w:t>.</w:t>
+      </w:r>
+    </w:p>
+    <w:p>
+      <w:pPr>
+        <w:contextualSpacing/>
+      </w:pPr>
+      <w:r>
+        <w:t xml:space="preserve"> </w:t>
+      </w:r>
+      <w:proofErr w:type="gramStart"/>
+      <w:r>
+        <w:t>site</w:t>
+      </w:r>
+      <w:proofErr w:type="gramEnd"/>
+      <w:r>
+        <w:t xml:space="preserve">     (Intercept)  7.569   2.751   </w:t>
+      </w:r>
+    </w:p>
+    <w:p>
+      <w:pPr>
+        <w:contextualSpacing/>
+      </w:pPr>
+      <w:r>
+        <w:t xml:space="preserve"> Residual             38.895   6.237   </w:t>
+      </w:r>
+    </w:p>
+    <w:p>
+      <w:pPr>
+        <w:contextualSpacing/>
+      </w:pPr>
+      <w:r>
+        <w:t xml:space="preserve">Number of </w:t>
+      </w:r>
+      <w:proofErr w:type="spellStart"/>
+      <w:r>
+        <w:t>obs</w:t>
+      </w:r>
+      <w:proofErr w:type="spellEnd"/>
+      <w:r>
+        <w:t>: 53, groups:  site, 11</w:t>
+      </w:r>
+    </w:p>
+    <w:p>
+      <w:pPr>
+        <w:contextualSpacing/>
+      </w:pPr>
+    </w:p>
+    <w:p>
+      <w:pPr>
+        <w:contextualSpacing/>
+      </w:pPr>
+      <w:r>
+        <w:t>Fixed effects:</w:t>
+      </w:r>
+    </w:p>
+    <w:p>
+      <w:pPr>
+        <w:contextualSpacing/>
+      </w:pPr>
+      <w:r>
+        <w:t xml:space="preserve">               Estimate Std. Error       </w:t>
+      </w:r>
+      <w:proofErr w:type="spellStart"/>
+      <w:r>
+        <w:t>df</w:t>
+      </w:r>
+      <w:proofErr w:type="spellEnd"/>
+      <w:r>
+        <w:t xml:space="preserve"> t value </w:t>
+      </w:r>
+      <w:proofErr w:type="spellStart"/>
+      <w:proofErr w:type="gramStart"/>
+      <w:r>
+        <w:t>Pr</w:t>
+      </w:r>
+      <w:proofErr w:type="spellEnd"/>
+      <w:r>
+        <w:t>(</w:t>
+      </w:r>
+      <w:proofErr w:type="gramEnd"/>
+      <w:r>
+        <w:t xml:space="preserve">&gt;|t|)  </w:t>
+      </w:r>
+    </w:p>
+    <w:p>
+      <w:pPr>
+        <w:contextualSpacing/>
+      </w:pPr>
+      <w:r>
+        <w:t xml:space="preserve">(Intercept)     9.07950   12.17441 29.00000   0.746   0.4618  </w:t>
+      </w:r>
+    </w:p>
+    <w:p>
+      <w:pPr>
+        <w:contextualSpacing/>
+      </w:pPr>
+      <w:r>
+        <w:t xml:space="preserve">nox.yr.2013    -2.36716    1.16693 </w:t>
+      </w:r>
+      <w:proofErr w:type="gramStart"/>
+      <w:r>
+        <w:t>14.39000  -</w:t>
+      </w:r>
+      <w:proofErr w:type="gramEnd"/>
+      <w:r>
+        <w:t>2.029   0.0614 .</w:t>
+      </w:r>
+    </w:p>
+    <w:p>
+      <w:pPr>
+        <w:contextualSpacing/>
+      </w:pPr>
+      <w:r>
+        <w:t>soil.no3.n      0.57731    0.23751 45.57000   2.431   0.0191 *</w:t>
+      </w:r>
+    </w:p>
+    <w:p>
+      <w:pPr>
+        <w:contextualSpacing/>
+      </w:pPr>
+      <w:r>
+        <w:t xml:space="preserve">soil.nh4.n     -0.39031    0.16796 </w:t>
+      </w:r>
+      <w:proofErr w:type="gramStart"/>
+      <w:r>
+        <w:t>45.12000  -</w:t>
+      </w:r>
+      <w:proofErr w:type="gramEnd"/>
+      <w:r>
+        <w:t>2.324   0.0247 *</w:t>
+      </w:r>
+    </w:p>
+    <w:p>
+      <w:pPr>
+        <w:contextualSpacing/>
+      </w:pPr>
+      <w:proofErr w:type="spellStart"/>
+      <w:r>
+        <w:t>pct.urban.num</w:t>
+      </w:r>
+      <w:proofErr w:type="spellEnd"/>
+      <w:r>
+        <w:t xml:space="preserve">   0.26408    0.09222 13.76000   2.863   0.0127 *</w:t>
+      </w:r>
+    </w:p>
+    <w:p>
+      <w:pPr>
+        <w:contextualSpacing/>
+      </w:pPr>
+      <w:r>
+        <w:t xml:space="preserve">dbh.cm         -0.16865    0.07804 </w:t>
+      </w:r>
+      <w:proofErr w:type="gramStart"/>
+      <w:r>
+        <w:t>44.51000  -</w:t>
+      </w:r>
+      <w:proofErr w:type="gramEnd"/>
+      <w:r>
+        <w:t>2.161   0.0361 *</w:t>
+      </w:r>
+    </w:p>
+    <w:p>
+      <w:pPr>
+        <w:contextualSpacing/>
+      </w:pPr>
+      <w:proofErr w:type="spellStart"/>
+      <w:proofErr w:type="gramStart"/>
+      <w:r>
+        <w:t>leaf.pct.n.num</w:t>
+      </w:r>
+      <w:proofErr w:type="spellEnd"/>
+      <w:r>
+        <w:t xml:space="preserve">  5.62737</w:t>
+      </w:r>
+      <w:proofErr w:type="gramEnd"/>
+      <w:r>
+        <w:t xml:space="preserve">    2.88907 45.80000   1.948   0.0576 .</w:t>
+      </w:r>
+    </w:p>
+    <w:p>
+      <w:pPr>
+        <w:contextualSpacing/>
+      </w:pPr>
+      <w:r>
+        <w:t>---</w:t>
+      </w:r>
+    </w:p>
+    <w:p>
+      <w:pPr>
+        <w:contextualSpacing/>
+      </w:pPr>
+      <w:proofErr w:type="spellStart"/>
+      <w:r>
+        <w:t>Signif</w:t>
+      </w:r>
+      <w:proofErr w:type="spellEnd"/>
+      <w:r>
+        <w:t xml:space="preserve">. </w:t>
+      </w:r>
+      <w:proofErr w:type="gramStart"/>
+      <w:r>
+        <w:t>codes</w:t>
+      </w:r>
+      <w:proofErr w:type="gramEnd"/>
+      <w:r>
+        <w:t xml:space="preserve">:  0 ‘***’ 0.001 ‘**’ 0.01 ‘*’ 0.05 ‘.’ 0.1 </w:t>
+      </w:r>
+      <w:proofErr w:type="gramStart"/>
+      <w:r>
+        <w:t>‘ ’</w:t>
+      </w:r>
+      <w:proofErr w:type="gramEnd"/>
+      <w:r>
+        <w:t xml:space="preserve"> 1</w:t>
+      </w:r>
+    </w:p>
+    <w:p>
+      <w:pPr>
+        <w:contextualSpacing/>
+      </w:pPr>
+    </w:p>
+    <w:p>
+      <w:pPr>
+        <w:contextualSpacing/>
+      </w:pPr>
+      <w:r>
+        <w:t>Correlation of Fixed Effects:</w:t>
+      </w:r>
+    </w:p>
+    <w:p>
+      <w:pPr>
+        <w:contextualSpacing/>
+      </w:pPr>
+      <w:r>
+        <w:t xml:space="preserve">            (</w:t>
+      </w:r>
+      <w:proofErr w:type="spellStart"/>
+      <w:r>
+        <w:t>Intr</w:t>
+      </w:r>
+      <w:proofErr w:type="spellEnd"/>
+      <w:r>
+        <w:t>) n</w:t>
+      </w:r>
+      <w:proofErr w:type="gramStart"/>
+      <w:r>
+        <w:t>..</w:t>
+      </w:r>
+      <w:proofErr w:type="gramEnd"/>
+      <w:r>
+        <w:t xml:space="preserve">201 sl.n3. sl.n4. </w:t>
+      </w:r>
+      <w:proofErr w:type="spellStart"/>
+      <w:r>
+        <w:t>pct.r</w:t>
+      </w:r>
+      <w:proofErr w:type="spellEnd"/>
+      <w:r>
+        <w:t>. dbh.cm</w:t>
+      </w:r>
+    </w:p>
+    <w:p>
+      <w:pPr>
+        <w:contextualSpacing/>
+      </w:pPr>
+      <w:r>
+        <w:t xml:space="preserve">nox.yr.2013 -0.818                                   </w:t>
+      </w:r>
+    </w:p>
+    <w:p>
+      <w:pPr>
+        <w:contextualSpacing/>
+      </w:pPr>
+      <w:proofErr w:type="gramStart"/>
+      <w:r>
+        <w:t>soil.no3.n  -</w:t>
+      </w:r>
+      <w:proofErr w:type="gramEnd"/>
+      <w:r>
+        <w:t xml:space="preserve">0.114  0.001                            </w:t>
+      </w:r>
+    </w:p>
+    <w:p>
+      <w:pPr>
+        <w:contextualSpacing/>
+      </w:pPr>
+      <w:proofErr w:type="gramStart"/>
+      <w:r>
+        <w:t>soil.nh4.n  -</w:t>
+      </w:r>
+      <w:proofErr w:type="gramEnd"/>
+      <w:r>
+        <w:t xml:space="preserve">0.208  0.336 -0.474                     </w:t>
+      </w:r>
+    </w:p>
+    <w:p>
+      <w:pPr>
+        <w:contextualSpacing/>
+      </w:pPr>
+      <w:proofErr w:type="spellStart"/>
+      <w:proofErr w:type="gramStart"/>
+      <w:r>
+        <w:t>pct.urbn.nm</w:t>
+      </w:r>
+      <w:proofErr w:type="spellEnd"/>
+      <w:r>
+        <w:t xml:space="preserve">  0.689</w:t>
+      </w:r>
+      <w:proofErr w:type="gramEnd"/>
+      <w:r>
+        <w:t xml:space="preserve"> -0.887 -0.016 -0.289              </w:t>
+      </w:r>
+    </w:p>
+    <w:p>
+      <w:pPr>
+        <w:contextualSpacing/>
+      </w:pPr>
+      <w:r>
+        <w:t>dbh.cm      -</w:t>
+      </w:r>
+      <w:proofErr w:type="gramStart"/>
+      <w:r>
+        <w:t>0.666  0.572</w:t>
+      </w:r>
+      <w:proofErr w:type="gramEnd"/>
+      <w:r>
+        <w:t xml:space="preserve">  0.024  0.242 -0.569       </w:t>
+      </w:r>
+    </w:p>
+    <w:p>
+      <w:pPr>
+        <w:contextualSpacing/>
+      </w:pPr>
+      <w:proofErr w:type="spellStart"/>
+      <w:r>
+        <w:t>lf.pct.n.nm</w:t>
+      </w:r>
+      <w:proofErr w:type="spellEnd"/>
+      <w:r>
+        <w:t xml:space="preserve"> -</w:t>
+      </w:r>
+      <w:proofErr w:type="gramStart"/>
+      <w:r>
+        <w:t>0.450  0.009</w:t>
+      </w:r>
+      <w:proofErr w:type="gramEnd"/>
+      <w:r>
+        <w:t xml:space="preserve"> -0.171 -0.142 -0.032  0.007</w:t>
+      </w:r>
+    </w:p>
+    <w:p>
+      <w:pPr>
+        <w:contextualSpacing/>
+        <w:rPr>
+          <w:highlight w:val="yellow"/>
+        </w:rPr>
+      </w:pPr>
+    </w:p>
+    <w:p>
+      <w:pPr>
+        <w:contextualSpacing/>
+      </w:pPr>
+    </w:p>
+    <w:p>
+      <w:pPr>
+        <w:contextualSpacing/>
+      </w:pPr>
+      <w:r>
+        <w:lastRenderedPageBreak/>
+        <w:t xml:space="preserve">Residuals for </w:t>
+      </w:r>
+      <w:proofErr w:type="spellStart"/>
+      <w:r>
+        <w:t>leafherb.nums</w:t>
+      </w:r>
+      <w:proofErr w:type="spellEnd"/>
+    </w:p>
+    <w:p>
+      <w:pPr>
+        <w:contextualSpacing/>
+        <w:rPr>
+          <w:highlight w:val="yellow"/>
+        </w:rPr>
+      </w:pPr>
+      <w:r>
+        <w:rPr>
+          <w:noProof/>
+        </w:rPr>
+        <w:drawing>
+          <wp:inline distT="0" distB="0" distL="0" distR="0" wp14:anchorId="2B143D73" wp14:editId="60145BAC">
+            <wp:extent cx="5943600" cy="3065145"/>
+            <wp:effectExtent l="0" t="0" r="0" b="1905"/>
+            <wp:docPr id="3" name="Picture 3"/>
+            <wp:cNvGraphicFramePr>
+              <a:graphicFrameLocks xmlns:a="http://schemas.openxmlformats.org/drawingml/2006/main" noChangeAspect="1"/>
+            </wp:cNvGraphicFramePr>
+            <a:graphic xmlns:a="http://schemas.openxmlformats.org/drawingml/2006/main">
+              <a:graphicData uri="http://schemas.openxmlformats.org/drawingml/2006/picture">
+                <pic:pic xmlns:pic="http://schemas.openxmlformats.org/drawingml/2006/picture">
+                  <pic:nvPicPr>
+                    <pic:cNvPr id="1" name=""/>
+                    <pic:cNvPicPr/>
+                  </pic:nvPicPr>
+                  <pic:blipFill>
+                    <a:blip r:embed="rId8"/>
+                    <a:stretch>
+                      <a:fillRect/>
+                    </a:stretch>
+                  </pic:blipFill>
+                  <pic:spPr>
+                    <a:xfrm>
+                      <a:off x="0" y="0"/>
+                      <a:ext cx="5943600" cy="3065145"/>
+                    </a:xfrm>
+                    <a:prstGeom prst="rect">
+                      <a:avLst/>
+                    </a:prstGeom>
+                  </pic:spPr>
+                </pic:pic>
+              </a:graphicData>
+            </a:graphic>
+          </wp:inline>
+        </w:drawing>
+      </w:r>
+    </w:p>
+    <w:p>
+      <w:pPr>
+        <w:contextualSpacing/>
+      </w:pPr>
+      <w:r>
+        <w:rPr>
+          <w:highlight w:val="yellow"/>
+        </w:rPr>
+        <w:t>#</w:t>
+      </w:r>
+      <w:r>
+        <w:rPr>
+          <w:highlight w:val="yellow"/>
+        </w:rPr>
+        <w:t xml:space="preserve"> </w:t>
+      </w:r>
+      <w:proofErr w:type="gramStart"/>
+      <w:r>
+        <w:rPr>
+          <w:highlight w:val="yellow"/>
+        </w:rPr>
+        <w:t>leaf</w:t>
+      </w:r>
+      <w:proofErr w:type="gramEnd"/>
+      <w:r>
+        <w:rPr>
+          <w:highlight w:val="yellow"/>
+        </w:rPr>
+        <w:t xml:space="preserve"> herb </w:t>
+      </w:r>
+      <w:proofErr w:type="spellStart"/>
+      <w:r>
+        <w:rPr>
+          <w:highlight w:val="yellow"/>
+        </w:rPr>
+        <w:t>lmer</w:t>
+      </w:r>
+      <w:proofErr w:type="spellEnd"/>
+      <w:r>
+        <w:rPr>
+          <w:highlight w:val="yellow"/>
+        </w:rPr>
+        <w:t xml:space="preserve"> with </w:t>
+      </w:r>
+      <w:proofErr w:type="spellStart"/>
+      <w:r>
+        <w:rPr>
+          <w:highlight w:val="yellow"/>
+        </w:rPr>
+        <w:t>pct.urban.num</w:t>
+      </w:r>
+      <w:proofErr w:type="spellEnd"/>
+      <w:r>
+        <w:rPr>
+          <w:highlight w:val="yellow"/>
+        </w:rPr>
+        <w:t xml:space="preserve"> </w:t>
+      </w:r>
+      <w:r>
+        <w:rPr>
+          <w:highlight w:val="yellow"/>
+        </w:rPr>
+        <w:t xml:space="preserve">removed </w:t>
+      </w:r>
+      <w:r>
+        <w:rPr>
+          <w:highlight w:val="yellow"/>
+        </w:rPr>
+        <w:t>b/c it's highly correlated with nox.yr.2013</w:t>
+      </w:r>
+    </w:p>
+    <w:p>
+      <w:pPr>
+        <w:contextualSpacing/>
+      </w:pPr>
+      <w:r>
+        <w:t xml:space="preserve">Linear mixed model fit by REML </w:t>
+      </w:r>
+    </w:p>
+    <w:p>
+      <w:pPr>
+        <w:contextualSpacing/>
+      </w:pPr>
+      <w:proofErr w:type="gramStart"/>
+      <w:r>
+        <w:t>t-tests</w:t>
+      </w:r>
+      <w:proofErr w:type="gramEnd"/>
+      <w:r>
+        <w:t xml:space="preserve"> use  </w:t>
+      </w:r>
+      <w:proofErr w:type="spellStart"/>
+      <w:r>
+        <w:t>Satterthwaite</w:t>
+      </w:r>
+      <w:proofErr w:type="spellEnd"/>
+      <w:r>
+        <w:t xml:space="preserve"> approximations to degrees of freedom ['</w:t>
+      </w:r>
+      <w:proofErr w:type="spellStart"/>
+      <w:r>
+        <w:t>merModLmerTest</w:t>
+      </w:r>
+      <w:proofErr w:type="spellEnd"/>
+      <w:r>
+        <w:t>']</w:t>
+      </w:r>
+    </w:p>
+    <w:p>
+      <w:pPr>
+        <w:contextualSpacing/>
+      </w:pPr>
+      <w:r>
+        <w:t xml:space="preserve">Formula: </w:t>
+      </w:r>
+      <w:proofErr w:type="spellStart"/>
+      <w:r>
+        <w:t>leaf.pct.herb.num</w:t>
+      </w:r>
+      <w:proofErr w:type="spellEnd"/>
+      <w:r>
+        <w:t xml:space="preserve"> ~ nox.yr.2013 + soil.no3.n + soil.nh4.n + dbh.cm +      </w:t>
+      </w:r>
+      <w:proofErr w:type="spellStart"/>
+      <w:r>
+        <w:t>leaf.pct.n.num</w:t>
+      </w:r>
+      <w:proofErr w:type="spellEnd"/>
+      <w:r>
+        <w:t xml:space="preserve"> + (1 | site)</w:t>
+      </w:r>
+    </w:p>
+    <w:p>
+      <w:pPr>
+        <w:contextualSpacing/>
+      </w:pPr>
+    </w:p>
+    <w:p>
+      <w:pPr>
+        <w:contextualSpacing/>
+      </w:pPr>
+      <w:r>
+        <w:t>REML criterion at convergence: 351.4</w:t>
+      </w:r>
+    </w:p>
+    <w:p>
+      <w:pPr>
+        <w:contextualSpacing/>
+      </w:pPr>
+    </w:p>
+    <w:p>
+      <w:pPr>
+        <w:contextualSpacing/>
+      </w:pPr>
+      <w:r>
+        <w:t xml:space="preserve">Scaled residuals: </w:t>
+      </w:r>
+    </w:p>
+    <w:p>
+      <w:pPr>
+        <w:contextualSpacing/>
+      </w:pPr>
+      <w:r>
+        <w:t xml:space="preserve">    Min      </w:t>
+      </w:r>
+      <w:proofErr w:type="gramStart"/>
+      <w:r>
+        <w:t>1Q  Median</w:t>
+      </w:r>
+      <w:proofErr w:type="gramEnd"/>
+      <w:r>
+        <w:t xml:space="preserve">      3Q     Max </w:t>
+      </w:r>
+    </w:p>
+    <w:p>
+      <w:pPr>
+        <w:contextualSpacing/>
+      </w:pPr>
+      <w:r>
+        <w:t>-2.1886 -0.3076 -</w:t>
+      </w:r>
+      <w:proofErr w:type="gramStart"/>
+      <w:r>
+        <w:t>0.0530  0.1992</w:t>
+      </w:r>
+      <w:proofErr w:type="gramEnd"/>
+      <w:r>
+        <w:t xml:space="preserve">  4.4302 </w:t>
+      </w:r>
+    </w:p>
+    <w:p>
+      <w:pPr>
+        <w:contextualSpacing/>
+      </w:pPr>
+    </w:p>
+    <w:p>
+      <w:pPr>
+        <w:contextualSpacing/>
+      </w:pPr>
+      <w:r>
+        <w:t>Random effects:</w:t>
+      </w:r>
+    </w:p>
+    <w:p>
+      <w:pPr>
+        <w:contextualSpacing/>
+      </w:pPr>
+      <w:r>
+        <w:t xml:space="preserve"> Groups   Name        Variance </w:t>
+      </w:r>
+      <w:proofErr w:type="spellStart"/>
+      <w:r>
+        <w:t>Std.Dev</w:t>
+      </w:r>
+      <w:proofErr w:type="spellEnd"/>
+      <w:r>
+        <w:t>.</w:t>
+      </w:r>
+    </w:p>
+    <w:p>
+      <w:pPr>
+        <w:contextualSpacing/>
+      </w:pPr>
+      <w:r>
+        <w:t xml:space="preserve"> </w:t>
+      </w:r>
+      <w:proofErr w:type="gramStart"/>
+      <w:r>
+        <w:t>site</w:t>
+      </w:r>
+      <w:proofErr w:type="gramEnd"/>
+      <w:r>
+        <w:t xml:space="preserve">     (Intercept) 20.33    4.509   </w:t>
+      </w:r>
+    </w:p>
+    <w:p>
+      <w:pPr>
+        <w:contextualSpacing/>
+      </w:pPr>
+      <w:r>
+        <w:t xml:space="preserve"> Residual             39.35    6.273   </w:t>
+      </w:r>
+    </w:p>
+    <w:p>
+      <w:pPr>
+        <w:contextualSpacing/>
+      </w:pPr>
+      <w:r>
+        <w:t xml:space="preserve">Number of </w:t>
+      </w:r>
+      <w:proofErr w:type="spellStart"/>
+      <w:r>
+        <w:t>obs</w:t>
+      </w:r>
+      <w:proofErr w:type="spellEnd"/>
+      <w:r>
+        <w:t>: 53, groups:  site, 11</w:t>
+      </w:r>
+    </w:p>
+    <w:p>
+      <w:pPr>
+        <w:contextualSpacing/>
+      </w:pPr>
+    </w:p>
+    <w:p>
+      <w:pPr>
+        <w:contextualSpacing/>
+      </w:pPr>
+      <w:r>
+        <w:t>Fixed effects:</w:t>
+      </w:r>
+    </w:p>
+    <w:p>
+      <w:pPr>
+        <w:contextualSpacing/>
+      </w:pPr>
+      <w:r>
+        <w:t xml:space="preserve">                Estimate Std. Error        </w:t>
+      </w:r>
+      <w:proofErr w:type="spellStart"/>
+      <w:r>
+        <w:t>df</w:t>
+      </w:r>
+      <w:proofErr w:type="spellEnd"/>
+      <w:r>
+        <w:t xml:space="preserve"> t value </w:t>
+      </w:r>
+      <w:proofErr w:type="spellStart"/>
+      <w:proofErr w:type="gramStart"/>
+      <w:r>
+        <w:t>Pr</w:t>
+      </w:r>
+      <w:proofErr w:type="spellEnd"/>
+      <w:r>
+        <w:t>(</w:t>
+      </w:r>
+      <w:proofErr w:type="gramEnd"/>
+      <w:r>
+        <w:t xml:space="preserve">&gt;|t|)  </w:t>
+      </w:r>
+    </w:p>
+    <w:p>
+      <w:pPr>
+        <w:contextualSpacing/>
+      </w:pPr>
+      <w:r>
+        <w:t xml:space="preserve">(Intercept)    -12.55207   </w:t>
+      </w:r>
+      <w:proofErr w:type="gramStart"/>
+      <w:r>
+        <w:t>10.43013  23.18000</w:t>
+      </w:r>
+      <w:proofErr w:type="gramEnd"/>
+      <w:r>
+        <w:t xml:space="preserve">  -1.203   0.2410  </w:t>
+      </w:r>
+    </w:p>
+    <w:p>
+      <w:pPr>
+        <w:contextualSpacing/>
+      </w:pPr>
+      <w:r>
+        <w:t xml:space="preserve">nox.yr.2013      0.54852    0.71912   8.75000   0.763   0.4657  </w:t>
+      </w:r>
+    </w:p>
+    <w:p>
+      <w:pPr>
+        <w:contextualSpacing/>
+      </w:pPr>
+      <w:r>
+        <w:t xml:space="preserve">soil.no3.n       0.59829    </w:t>
+      </w:r>
+      <w:proofErr w:type="gramStart"/>
+      <w:r>
+        <w:t>0.24582  43.63000</w:t>
+      </w:r>
+      <w:proofErr w:type="gramEnd"/>
+      <w:r>
+        <w:t xml:space="preserve">   2.434   0.0191 *</w:t>
+      </w:r>
+    </w:p>
+    <w:p>
+      <w:pPr>
+        <w:contextualSpacing/>
+      </w:pPr>
+      <w:r>
+        <w:t xml:space="preserve">soil.nh4.n      -0.28398    </w:t>
+      </w:r>
+      <w:proofErr w:type="gramStart"/>
+      <w:r>
+        <w:t>0.16789  45.31000</w:t>
+      </w:r>
+      <w:proofErr w:type="gramEnd"/>
+      <w:r>
+        <w:t xml:space="preserve">  -1.691   0.0976 .</w:t>
+      </w:r>
+    </w:p>
+    <w:p>
+      <w:pPr>
+        <w:contextualSpacing/>
+      </w:pPr>
+      <w:r>
+        <w:t xml:space="preserve">dbh.cm          -0.06661    </w:t>
+      </w:r>
+      <w:proofErr w:type="gramStart"/>
+      <w:r>
+        <w:t>0.07251  40.19000</w:t>
+      </w:r>
+      <w:proofErr w:type="gramEnd"/>
+      <w:r>
+        <w:t xml:space="preserve">  -0.919   0.3637  </w:t>
+      </w:r>
+    </w:p>
+    <w:p>
+      <w:pPr>
+        <w:contextualSpacing/>
+      </w:pPr>
+      <w:proofErr w:type="spellStart"/>
+      <w:r>
+        <w:t>leaf.pct.n.num</w:t>
+      </w:r>
+      <w:proofErr w:type="spellEnd"/>
+      <w:r>
+        <w:t xml:space="preserve">   5.63056    </w:t>
+      </w:r>
+      <w:proofErr w:type="gramStart"/>
+      <w:r>
+        <w:t>2.99695  44.07000</w:t>
+      </w:r>
+      <w:proofErr w:type="gramEnd"/>
+      <w:r>
+        <w:t xml:space="preserve">   1.879   0.0669 .</w:t>
+      </w:r>
+    </w:p>
+    <w:p>
+      <w:pPr>
+        <w:contextualSpacing/>
+      </w:pPr>
+      <w:r>
+        <w:t>---</w:t>
+      </w:r>
+    </w:p>
+    <w:p>
+      <w:pPr>
+        <w:contextualSpacing/>
+      </w:pPr>
+      <w:proofErr w:type="spellStart"/>
+      <w:r>
+        <w:lastRenderedPageBreak/>
+        <w:t>Signif</w:t>
+      </w:r>
+      <w:proofErr w:type="spellEnd"/>
+      <w:r>
+        <w:t xml:space="preserve">. </w:t>
+      </w:r>
+      <w:proofErr w:type="gramStart"/>
+      <w:r>
+        <w:t>codes</w:t>
+      </w:r>
+      <w:proofErr w:type="gramEnd"/>
+      <w:r>
+        <w:t xml:space="preserve">:  0 ‘***’ 0.001 ‘**’ 0.01 ‘*’ 0.05 ‘.’ 0.1 </w:t>
+      </w:r>
+      <w:proofErr w:type="gramStart"/>
+      <w:r>
+        <w:t>‘ ’</w:t>
+      </w:r>
+      <w:proofErr w:type="gramEnd"/>
+      <w:r>
+        <w:t xml:space="preserve"> 1</w:t>
+      </w:r>
+    </w:p>
+    <w:p>
+      <w:pPr>
+        <w:contextualSpacing/>
+      </w:pPr>
+    </w:p>
+    <w:p>
+      <w:pPr>
+        <w:contextualSpacing/>
+      </w:pPr>
+      <w:r>
+        <w:t>Correlation of Fixed Effects:</w:t>
+      </w:r>
+    </w:p>
+    <w:p>
+      <w:pPr>
+        <w:contextualSpacing/>
+      </w:pPr>
+      <w:r>
+        <w:t xml:space="preserve">            (</w:t>
+      </w:r>
+      <w:proofErr w:type="spellStart"/>
+      <w:r>
+        <w:t>Intr</w:t>
+      </w:r>
+      <w:proofErr w:type="spellEnd"/>
+      <w:r>
+        <w:t>) n</w:t>
+      </w:r>
+      <w:proofErr w:type="gramStart"/>
+      <w:r>
+        <w:t>..</w:t>
+      </w:r>
+      <w:proofErr w:type="gramEnd"/>
+      <w:r>
+        <w:t>201 sl.n3. sl.n4. dbh.cm</w:t>
+      </w:r>
+    </w:p>
+    <w:p>
+      <w:pPr>
+        <w:contextualSpacing/>
+      </w:pPr>
+      <w:r>
+        <w:t xml:space="preserve">nox.yr.2013 -0.694                            </w:t>
+      </w:r>
+    </w:p>
+    <w:p>
+      <w:pPr>
+        <w:contextualSpacing/>
+      </w:pPr>
+      <w:proofErr w:type="gramStart"/>
+      <w:r>
+        <w:t>soil.no3.n  -</w:t>
+      </w:r>
+      <w:proofErr w:type="gramEnd"/>
+      <w:r>
+        <w:t xml:space="preserve">0.125 -0.014                     </w:t>
+      </w:r>
+    </w:p>
+    <w:p>
+      <w:pPr>
+        <w:contextualSpacing/>
+      </w:pPr>
+      <w:proofErr w:type="gramStart"/>
+      <w:r>
+        <w:t>soil.nh4.n  -</w:t>
+      </w:r>
+      <w:proofErr w:type="gramEnd"/>
+      <w:r>
+        <w:t xml:space="preserve">0.053  0.149 -0.480              </w:t>
+      </w:r>
+    </w:p>
+    <w:p>
+      <w:pPr>
+        <w:contextualSpacing/>
+      </w:pPr>
+      <w:r>
+        <w:t>dbh.cm      -</w:t>
+      </w:r>
+      <w:proofErr w:type="gramStart"/>
+      <w:r>
+        <w:t>0.474  0.159</w:t>
+      </w:r>
+      <w:proofErr w:type="gramEnd"/>
+      <w:r>
+        <w:t xml:space="preserve">  0.025  0.161       </w:t>
+      </w:r>
+    </w:p>
+    <w:p>
+      <w:pPr>
+        <w:contextualSpacing/>
+      </w:pPr>
+      <w:proofErr w:type="spellStart"/>
+      <w:r>
+        <w:t>lf.pct.n.nm</w:t>
+      </w:r>
+      <w:proofErr w:type="spellEnd"/>
+      <w:r>
+        <w:t xml:space="preserve"> -0.525 -0.032 -0.185 -</w:t>
+      </w:r>
+      <w:proofErr w:type="gramStart"/>
+      <w:r>
+        <w:t>0.152  0.015</w:t>
+      </w:r>
+      <w:proofErr w:type="gramEnd"/>
+    </w:p>
+    <w:p>
+      <w:pPr>
+        <w:contextualSpacing/>
+      </w:pPr>
+    </w:p>
+    <w:p>
+      <w:pPr>
+        <w:contextualSpacing/>
+      </w:pPr>
+      <w:r>
+        <w:t>Residuals for leafherb.nums1</w:t>
+      </w:r>
+    </w:p>
+    <w:p>
+      <w:pPr>
+        <w:contextualSpacing/>
+      </w:pPr>
+      <w:r>
+        <w:rPr>
+          <w:noProof/>
+        </w:rPr>
+        <w:drawing>
+          <wp:inline distT="0" distB="0" distL="0" distR="0" wp14:anchorId="34D7A005" wp14:editId="7328EC60">
+            <wp:extent cx="5943600" cy="3068320"/>
+            <wp:effectExtent l="0" t="0" r="0" b="0"/>
+            <wp:docPr id="5" name="Picture 5"/>
+            <wp:cNvGraphicFramePr>
+              <a:graphicFrameLocks xmlns:a="http://schemas.openxmlformats.org/drawingml/2006/main" noChangeAspect="1"/>
+            </wp:cNvGraphicFramePr>
+            <a:graphic xmlns:a="http://schemas.openxmlformats.org/drawingml/2006/main">
+              <a:graphicData uri="http://schemas.openxmlformats.org/drawingml/2006/picture">
+                <pic:pic xmlns:pic="http://schemas.openxmlformats.org/drawingml/2006/picture">
+                  <pic:nvPicPr>
+                    <pic:cNvPr id="1" name=""/>
+                    <pic:cNvPicPr/>
+                  </pic:nvPicPr>
+                  <pic:blipFill>
+                    <a:blip r:embed="rId9"/>
+                    <a:stretch>
+                      <a:fillRect/>
+                    </a:stretch>
+                  </pic:blipFill>
+                  <pic:spPr>
+                    <a:xfrm>
+                      <a:off x="0" y="0"/>
+                      <a:ext cx="5943600" cy="3068320"/>
+                    </a:xfrm>
+                    <a:prstGeom prst="rect">
+                      <a:avLst/>
+                    </a:prstGeom>
+                  </pic:spPr>
+                </pic:pic>
+              </a:graphicData>
+            </a:graphic>
+          </wp:inline>
+        </w:drawing>
+      </w:r>
+    </w:p>
+    <w:p>
+      <w:pPr>
+        <w:contextualSpacing/>
+      </w:pPr>
+    </w:p>
+    <w:p>
+      <w:pPr>
+        <w:contextualSpacing/>
+      </w:pPr>
+    </w:p>
+    <w:p>
+      <w:pPr>
+        <w:contextualSpacing/>
+      </w:pPr>
+      <w:r>
+        <w:rPr>
+          <w:highlight w:val="yellow"/>
+        </w:rPr>
+        <w:t>#</w:t>
+      </w:r>
+      <w:r>
+        <w:rPr>
+          <w:highlight w:val="yellow"/>
+        </w:rPr>
+        <w:t xml:space="preserve"> </w:t>
+      </w:r>
+      <w:proofErr w:type="gramStart"/>
+      <w:r>
+        <w:rPr>
+          <w:highlight w:val="yellow"/>
+        </w:rPr>
+        <w:t>leaf</w:t>
+      </w:r>
+      <w:proofErr w:type="gramEnd"/>
+      <w:r>
+        <w:rPr>
+          <w:highlight w:val="yellow"/>
+        </w:rPr>
+        <w:t xml:space="preserve"> herbivory </w:t>
+      </w:r>
+      <w:proofErr w:type="spellStart"/>
+      <w:r>
+        <w:rPr>
+          <w:highlight w:val="yellow"/>
+        </w:rPr>
+        <w:t>lmer</w:t>
+      </w:r>
+      <w:proofErr w:type="spellEnd"/>
+      <w:r>
+        <w:rPr>
+          <w:highlight w:val="yellow"/>
+        </w:rPr>
+        <w:t xml:space="preserve"> with </w:t>
+      </w:r>
+      <w:r>
+        <w:rPr>
+          <w:highlight w:val="yellow"/>
+        </w:rPr>
+        <w:t xml:space="preserve">removed nox.yr.2013 </w:t>
+      </w:r>
+    </w:p>
+    <w:p>
+      <w:pPr>
+        <w:contextualSpacing/>
+      </w:pPr>
+      <w:r>
+        <w:t xml:space="preserve">leafherb.nums2&lt;- </w:t>
+      </w:r>
+      <w:proofErr w:type="spellStart"/>
+      <w:proofErr w:type="gramStart"/>
+      <w:r>
+        <w:t>lmer</w:t>
+      </w:r>
+      <w:proofErr w:type="spellEnd"/>
+      <w:r>
+        <w:t>(</w:t>
+      </w:r>
+      <w:proofErr w:type="spellStart"/>
+      <w:proofErr w:type="gramEnd"/>
+      <w:r>
+        <w:t>leaf.pct.herb.num</w:t>
+      </w:r>
+      <w:proofErr w:type="spellEnd"/>
+      <w:r>
+        <w:t xml:space="preserve"> ~ </w:t>
+      </w:r>
+      <w:proofErr w:type="spellStart"/>
+      <w:r>
+        <w:t>pct.urban.num</w:t>
+      </w:r>
+      <w:proofErr w:type="spellEnd"/>
+      <w:r>
+        <w:t xml:space="preserve"> + soil.no3.n + soil.nh4.n + </w:t>
+      </w:r>
+    </w:p>
+    <w:p>
+      <w:pPr>
+        <w:contextualSpacing/>
+      </w:pPr>
+      <w:r>
+        <w:t xml:space="preserve">                       dbh.cm + </w:t>
+      </w:r>
+      <w:proofErr w:type="spellStart"/>
+      <w:r>
+        <w:t>leaf.pct.n.num</w:t>
+      </w:r>
+      <w:proofErr w:type="spellEnd"/>
+      <w:r>
+        <w:t xml:space="preserve"> + (1 | site))</w:t>
+      </w:r>
+    </w:p>
+    <w:p>
+      <w:pPr>
+        <w:contextualSpacing/>
+      </w:pPr>
+      <w:proofErr w:type="gramStart"/>
+      <w:r>
+        <w:t>summary(</w:t>
+      </w:r>
+      <w:proofErr w:type="gramEnd"/>
+      <w:r>
+        <w:t>leafherb.nums2)</w:t>
+      </w:r>
+    </w:p>
+    <w:p>
+      <w:pPr>
+        <w:contextualSpacing/>
+      </w:pPr>
+    </w:p>
+    <w:p>
+      <w:pPr>
+        <w:contextualSpacing/>
+      </w:pPr>
+      <w:r>
+        <w:t xml:space="preserve">Linear mixed model fit by REML </w:t>
+      </w:r>
+    </w:p>
+    <w:p>
+      <w:pPr>
+        <w:contextualSpacing/>
+      </w:pPr>
+      <w:proofErr w:type="gramStart"/>
+      <w:r>
+        <w:t>t-tests</w:t>
+      </w:r>
+      <w:proofErr w:type="gramEnd"/>
+      <w:r>
+        <w:t xml:space="preserve"> use  </w:t>
+      </w:r>
+      <w:proofErr w:type="spellStart"/>
+      <w:r>
+        <w:t>Satterthwaite</w:t>
+      </w:r>
+      <w:proofErr w:type="spellEnd"/>
+      <w:r>
+        <w:t xml:space="preserve"> approximations to degrees of freedom ['</w:t>
+      </w:r>
+      <w:proofErr w:type="spellStart"/>
+      <w:r>
+        <w:t>merModLmerTest</w:t>
+      </w:r>
+      <w:proofErr w:type="spellEnd"/>
+      <w:r>
+        <w:t>']</w:t>
+      </w:r>
+    </w:p>
+    <w:p>
+      <w:pPr>
+        <w:contextualSpacing/>
+      </w:pPr>
+      <w:r>
+        <w:t xml:space="preserve">Formula: </w:t>
+      </w:r>
+      <w:proofErr w:type="spellStart"/>
+      <w:r>
+        <w:t>leaf.pct.herb.num</w:t>
+      </w:r>
+      <w:proofErr w:type="spellEnd"/>
+      <w:r>
+        <w:t xml:space="preserve"> ~ </w:t>
+      </w:r>
+      <w:proofErr w:type="spellStart"/>
+      <w:r>
+        <w:t>pct.urban.num</w:t>
+      </w:r>
+      <w:proofErr w:type="spellEnd"/>
+      <w:r>
+        <w:t xml:space="preserve"> + soil.no3.n + soil.nh4.n +      dbh.cm + </w:t>
+      </w:r>
+      <w:proofErr w:type="spellStart"/>
+      <w:r>
+        <w:t>leaf.pct.n.num</w:t>
+      </w:r>
+      <w:proofErr w:type="spellEnd"/>
+      <w:r>
+        <w:t xml:space="preserve"> + (1 | site)</w:t>
+      </w:r>
+    </w:p>
+    <w:p>
+      <w:pPr>
+        <w:contextualSpacing/>
+      </w:pPr>
+    </w:p>
+    <w:p>
+      <w:pPr>
+        <w:contextualSpacing/>
+      </w:pPr>
+      <w:r>
+        <w:t>REML criterion at convergence: 353.7</w:t>
+      </w:r>
+    </w:p>
+    <w:p>
+      <w:pPr>
+        <w:contextualSpacing/>
+      </w:pPr>
+    </w:p>
+    <w:p>
+      <w:pPr>
+        <w:contextualSpacing/>
+      </w:pPr>
+      <w:r>
+        <w:t xml:space="preserve">Scaled residuals: </w:t>
+      </w:r>
+    </w:p>
+    <w:p>
+      <w:pPr>
+        <w:contextualSpacing/>
+      </w:pPr>
+      <w:r>
+        <w:t xml:space="preserve">    Min      </w:t>
+      </w:r>
+      <w:proofErr w:type="gramStart"/>
+      <w:r>
+        <w:t>1Q  Median</w:t>
+      </w:r>
+      <w:proofErr w:type="gramEnd"/>
+      <w:r>
+        <w:t xml:space="preserve">      3Q     Max </w:t>
+      </w:r>
+    </w:p>
+    <w:p>
+      <w:pPr>
+        <w:contextualSpacing/>
+      </w:pPr>
+      <w:r>
+        <w:t>-2.1727 -0.3586 -</w:t>
+      </w:r>
+      <w:proofErr w:type="gramStart"/>
+      <w:r>
+        <w:t>0.0620  0.2675</w:t>
+      </w:r>
+      <w:proofErr w:type="gramEnd"/>
+      <w:r>
+        <w:t xml:space="preserve">  4.4072 </w:t>
+      </w:r>
+    </w:p>
+    <w:p>
+      <w:pPr>
+        <w:contextualSpacing/>
+      </w:pPr>
+    </w:p>
+    <w:p>
+      <w:pPr>
+        <w:contextualSpacing/>
+      </w:pPr>
+      <w:r>
+        <w:t>Random effects:</w:t>
+      </w:r>
+    </w:p>
+    <w:p>
+      <w:pPr>
+        <w:contextualSpacing/>
+      </w:pPr>
+      <w:r>
+        <w:t xml:space="preserve"> Groups   Name        Variance </w:t>
+      </w:r>
+      <w:proofErr w:type="spellStart"/>
+      <w:r>
+        <w:t>Std.Dev</w:t>
+      </w:r>
+      <w:proofErr w:type="spellEnd"/>
+      <w:r>
+        <w:t>.</w:t>
+      </w:r>
+    </w:p>
+    <w:p>
+      <w:pPr>
+        <w:contextualSpacing/>
+      </w:pPr>
+      <w:r>
+        <w:t xml:space="preserve"> </w:t>
+      </w:r>
+      <w:proofErr w:type="gramStart"/>
+      <w:r>
+        <w:t>site</w:t>
+      </w:r>
+      <w:proofErr w:type="gramEnd"/>
+      <w:r>
+        <w:t xml:space="preserve">     (Intercept) 13.42    3.663   </w:t>
+      </w:r>
+    </w:p>
+    <w:p>
+      <w:pPr>
+        <w:contextualSpacing/>
+      </w:pPr>
+      <w:r>
+        <w:t xml:space="preserve"> Residual             38.93    6.239   </w:t>
+      </w:r>
+    </w:p>
+    <w:p>
+      <w:pPr>
+        <w:contextualSpacing/>
+      </w:pPr>
+      <w:r>
+        <w:t xml:space="preserve">Number of </w:t>
+      </w:r>
+      <w:proofErr w:type="spellStart"/>
+      <w:r>
+        <w:t>obs</w:t>
+      </w:r>
+      <w:proofErr w:type="spellEnd"/>
+      <w:r>
+        <w:t>: 53, groups:  site, 11</w:t>
+      </w:r>
+    </w:p>
+    <w:p>
+      <w:pPr>
+        <w:contextualSpacing/>
+      </w:pPr>
+    </w:p>
+    <w:p>
+      <w:pPr>
+        <w:contextualSpacing/>
+      </w:pPr>
+      <w:r>
+        <w:t>Fixed effects:</w:t>
+      </w:r>
+    </w:p>
+    <w:p>
+      <w:pPr>
+        <w:contextualSpacing/>
+      </w:pPr>
+      <w:r>
+        <w:t xml:space="preserve">                Estimate Std. Error        </w:t>
+      </w:r>
+      <w:proofErr w:type="spellStart"/>
+      <w:r>
+        <w:t>df</w:t>
+      </w:r>
+      <w:proofErr w:type="spellEnd"/>
+      <w:r>
+        <w:t xml:space="preserve"> t value </w:t>
+      </w:r>
+      <w:proofErr w:type="spellStart"/>
+      <w:proofErr w:type="gramStart"/>
+      <w:r>
+        <w:t>Pr</w:t>
+      </w:r>
+      <w:proofErr w:type="spellEnd"/>
+      <w:r>
+        <w:t>(</w:t>
+      </w:r>
+      <w:proofErr w:type="gramEnd"/>
+      <w:r>
+        <w:t xml:space="preserve">&gt;|t|)  </w:t>
+      </w:r>
+    </w:p>
+    <w:p>
+      <w:pPr>
+        <w:contextualSpacing/>
+      </w:pPr>
+      <w:r>
+        <w:t xml:space="preserve">(Intercept)    -10.51342    </w:t>
+      </w:r>
+      <w:proofErr w:type="gramStart"/>
+      <w:r>
+        <w:t>7.35299  42.17000</w:t>
+      </w:r>
+      <w:proofErr w:type="gramEnd"/>
+      <w:r>
+        <w:t xml:space="preserve">  -1.430   0.1601  </w:t>
+      </w:r>
+    </w:p>
+    <w:p>
+      <w:pPr>
+        <w:contextualSpacing/>
+      </w:pPr>
+      <w:proofErr w:type="spellStart"/>
+      <w:r>
+        <w:t>pct.urban.num</w:t>
+      </w:r>
+      <w:proofErr w:type="spellEnd"/>
+      <w:r>
+        <w:t xml:space="preserve">    0.09895    0.04976   8.84000   1.988   </w:t>
+      </w:r>
+      <w:proofErr w:type="gramStart"/>
+      <w:r>
+        <w:t>0.0786 .</w:t>
+      </w:r>
+      <w:proofErr w:type="gramEnd"/>
+    </w:p>
+    <w:p>
+      <w:pPr>
+        <w:contextualSpacing/>
+      </w:pPr>
+      <w:r>
+        <w:t xml:space="preserve">soil.no3.n       0.58660    </w:t>
+      </w:r>
+      <w:proofErr w:type="gramStart"/>
+      <w:r>
+        <w:t>0.24175  45.00000</w:t>
+      </w:r>
+      <w:proofErr w:type="gramEnd"/>
+      <w:r>
+        <w:t xml:space="preserve">   2.427   0.0193 *</w:t>
+      </w:r>
+    </w:p>
+    <w:p>
+      <w:pPr>
+        <w:contextualSpacing/>
+      </w:pPr>
+      <w:r>
+        <w:t xml:space="preserve">soil.nh4.n      -0.29082    </w:t>
+      </w:r>
+      <w:proofErr w:type="gramStart"/>
+      <w:r>
+        <w:t>0.16220  46.63000</w:t>
+      </w:r>
+      <w:proofErr w:type="gramEnd"/>
+      <w:r>
+        <w:t xml:space="preserve">  -1.793   0.0795 .</w:t>
+      </w:r>
+    </w:p>
+    <w:p>
+      <w:pPr>
+        <w:contextualSpacing/>
+      </w:pPr>
+      <w:r>
+        <w:t xml:space="preserve">dbh.cm          -0.08578    </w:t>
+      </w:r>
+      <w:proofErr w:type="gramStart"/>
+      <w:r>
+        <w:t>0.06843  36.26000</w:t>
+      </w:r>
+      <w:proofErr w:type="gramEnd"/>
+      <w:r>
+        <w:t xml:space="preserve">  -1.254   0.2180  </w:t>
+      </w:r>
+    </w:p>
+    <w:p>
+      <w:pPr>
+        <w:contextualSpacing/>
+      </w:pPr>
+      <w:proofErr w:type="spellStart"/>
+      <w:r>
+        <w:t>leaf.pct.n.num</w:t>
+      </w:r>
+      <w:proofErr w:type="spellEnd"/>
+      <w:r>
+        <w:t xml:space="preserve">   5.55435    </w:t>
+      </w:r>
+      <w:proofErr w:type="gramStart"/>
+      <w:r>
+        <w:t>2.94525  45.41000</w:t>
+      </w:r>
+      <w:proofErr w:type="gramEnd"/>
+      <w:r>
+        <w:t xml:space="preserve">   1.886   0.0657 .</w:t>
+      </w:r>
+    </w:p>
+    <w:p>
+      <w:pPr>
+        <w:contextualSpacing/>
+      </w:pPr>
+      <w:r>
+        <w:t>---</w:t>
+      </w:r>
+    </w:p>
+    <w:p>
+      <w:pPr>
+        <w:contextualSpacing/>
+      </w:pPr>
+      <w:proofErr w:type="spellStart"/>
+      <w:r>
+        <w:t>Signif</w:t>
+      </w:r>
+      <w:proofErr w:type="spellEnd"/>
+      <w:r>
+        <w:t xml:space="preserve">. </w:t>
+      </w:r>
+      <w:proofErr w:type="gramStart"/>
+      <w:r>
+        <w:t>codes</w:t>
+      </w:r>
+      <w:proofErr w:type="gramEnd"/>
+      <w:r>
+        <w:t xml:space="preserve">:  0 ‘***’ 0.001 ‘**’ 0.01 ‘*’ 0.05 ‘.’ 0.1 </w:t>
+      </w:r>
+      <w:proofErr w:type="gramStart"/>
+      <w:r>
+        <w:t>‘ ’</w:t>
+      </w:r>
+      <w:proofErr w:type="gramEnd"/>
+      <w:r>
+        <w:t xml:space="preserve"> 1</w:t>
+      </w:r>
+    </w:p>
+    <w:p>
+      <w:pPr>
+        <w:contextualSpacing/>
+      </w:pPr>
+    </w:p>
+    <w:p>
+      <w:pPr>
+        <w:contextualSpacing/>
+      </w:pPr>
+      <w:r>
+        <w:t>Correlation of Fixed Effects:</w:t>
+      </w:r>
+    </w:p>
+    <w:p>
+      <w:pPr>
+        <w:contextualSpacing/>
+      </w:pPr>
+      <w:r>
+        <w:t xml:space="preserve">            (</w:t>
+      </w:r>
+      <w:proofErr w:type="spellStart"/>
+      <w:r>
+        <w:t>Intr</w:t>
+      </w:r>
+      <w:proofErr w:type="spellEnd"/>
+      <w:r>
+        <w:t xml:space="preserve">) </w:t>
+      </w:r>
+      <w:proofErr w:type="spellStart"/>
+      <w:r>
+        <w:t>pct.r</w:t>
+      </w:r>
+      <w:proofErr w:type="spellEnd"/>
+      <w:r>
+        <w:t>. sl.n3. sl.n4. dbh.cm</w:t>
+      </w:r>
+    </w:p>
+    <w:p>
+      <w:pPr>
+        <w:contextualSpacing/>
+      </w:pPr>
+      <w:proofErr w:type="spellStart"/>
+      <w:r>
+        <w:t>pct.urbn.nm</w:t>
+      </w:r>
+      <w:proofErr w:type="spellEnd"/>
+      <w:r>
+        <w:t xml:space="preserve"> -0.182                            </w:t>
+      </w:r>
+    </w:p>
+    <w:p>
+      <w:pPr>
+        <w:contextualSpacing/>
+      </w:pPr>
+      <w:proofErr w:type="gramStart"/>
+      <w:r>
+        <w:t>soil.no3.n  -</w:t>
+      </w:r>
+      <w:proofErr w:type="gramEnd"/>
+      <w:r>
+        <w:t xml:space="preserve">0.186 -0.025                     </w:t>
+      </w:r>
+    </w:p>
+    <w:p>
+      <w:pPr>
+        <w:contextualSpacing/>
+      </w:pPr>
+      <w:r>
+        <w:t xml:space="preserve">soil.nh4.n   </w:t>
+      </w:r>
+      <w:proofErr w:type="gramStart"/>
+      <w:r>
+        <w:t>0.093  0.010</w:t>
+      </w:r>
+      <w:proofErr w:type="gramEnd"/>
+      <w:r>
+        <w:t xml:space="preserve"> -0.492              </w:t>
+      </w:r>
+    </w:p>
+    <w:p>
+      <w:pPr>
+        <w:contextualSpacing/>
+      </w:pPr>
+      <w:r>
+        <w:t>dbh.cm      -0.448 -</w:t>
+      </w:r>
+      <w:proofErr w:type="gramStart"/>
+      <w:r>
+        <w:t>0.147  0.029</w:t>
+      </w:r>
+      <w:proofErr w:type="gramEnd"/>
+      <w:r>
+        <w:t xml:space="preserve">  0.107       </w:t>
+      </w:r>
+    </w:p>
+    <w:p>
+      <w:pPr>
+        <w:contextualSpacing/>
+      </w:pPr>
+      <w:proofErr w:type="spellStart"/>
+      <w:r>
+        <w:t>lf.pct.n.nm</w:t>
+      </w:r>
+      <w:proofErr w:type="spellEnd"/>
+      <w:r>
+        <w:t xml:space="preserve"> -0.749 -0.049 -0.179 -</w:t>
+      </w:r>
+      <w:proofErr w:type="gramStart"/>
+      <w:r>
+        <w:t>0.152  0.017</w:t>
+      </w:r>
+      <w:proofErr w:type="gramEnd"/>
+    </w:p>
+    <w:p>
+      <w:pPr>
+        <w:contextualSpacing/>
+      </w:pPr>
+    </w:p>
+    <w:p>
+      <w:pPr>
+        <w:contextualSpacing/>
+      </w:pPr>
+      <w:r>
+        <w:t>Residuals for leafherb.nums2</w:t>
+      </w:r>
+    </w:p>
+    <w:p>
+      <w:pPr>
+        <w:contextualSpacing/>
+      </w:pPr>
+      <w:r>
+        <w:rPr>
+          <w:noProof/>
+        </w:rPr>
+        <w:drawing>
+          <wp:inline distT="0" distB="0" distL="0" distR="0" wp14:anchorId="77079D42" wp14:editId="376BAB98">
+            <wp:extent cx="5886753" cy="3041806"/>
+            <wp:effectExtent l="0" t="0" r="0" b="6350"/>
+            <wp:docPr id="6" name="Picture 6"/>
+            <wp:cNvGraphicFramePr>
+              <a:graphicFrameLocks xmlns:a="http://schemas.openxmlformats.org/drawingml/2006/main" noChangeAspect="1"/>
+            </wp:cNvGraphicFramePr>
+            <a:graphic xmlns:a="http://schemas.openxmlformats.org/drawingml/2006/main">
+              <a:graphicData uri="http://schemas.openxmlformats.org/drawingml/2006/picture">
+                <pic:pic xmlns:pic="http://schemas.openxmlformats.org/drawingml/2006/picture">
+                  <pic:nvPicPr>
+                    <pic:cNvPr id="1" name=""/>
+                    <pic:cNvPicPr/>
+                  </pic:nvPicPr>
+                  <pic:blipFill>
+                    <a:blip r:embed="rId10"/>
+                    <a:stretch>
+                      <a:fillRect/>
+                    </a:stretch>
+                  </pic:blipFill>
+                  <pic:spPr>
+                    <a:xfrm>
+                      <a:off x="0" y="0"/>
+                      <a:ext cx="5886753" cy="3041806"/>
+                    </a:xfrm>
+                    <a:prstGeom prst="rect">
+                      <a:avLst/>
+                    </a:prstGeom>
+                  </pic:spPr>
+                </pic:pic>
+              </a:graphicData>
+            </a:graphic>
+          </wp:inline>
+        </w:drawing>
+      </w:r>
+    </w:p>
+    <w:p>
+      <w:pPr>
+        <w:contextualSpacing/>
+      </w:pPr>
+    </w:p>
+    <w:p>
+      <w:pPr>
+        <w:contextualSpacing/>
+      </w:pPr>
+      <w:r>
+        <w:rPr>
+          <w:highlight w:val="yellow"/>
+        </w:rPr>
+        <w:lastRenderedPageBreak/>
+        <w:t>#initial working model for leaf n</w:t>
+      </w:r>
+    </w:p>
+    <w:p>
+      <w:pPr>
+        <w:contextualSpacing/>
+      </w:pPr>
+      <w:proofErr w:type="spellStart"/>
+      <w:r>
+        <w:t>leafn.nums</w:t>
+      </w:r>
+      <w:proofErr w:type="spellEnd"/>
+      <w:r>
+        <w:t xml:space="preserve">&lt;- </w:t>
+      </w:r>
+      <w:proofErr w:type="spellStart"/>
+      <w:proofErr w:type="gramStart"/>
+      <w:r>
+        <w:t>lmer</w:t>
+      </w:r>
+      <w:proofErr w:type="spellEnd"/>
+      <w:r>
+        <w:t>(</w:t>
+      </w:r>
+      <w:proofErr w:type="spellStart"/>
+      <w:proofErr w:type="gramEnd"/>
+      <w:r>
+        <w:t>leaf.pct.n.num</w:t>
+      </w:r>
+      <w:proofErr w:type="spellEnd"/>
+      <w:r>
+        <w:t xml:space="preserve"> ~ nox.yr.2013 + soil.no3.n + soil.nh4.n + </w:t>
+      </w:r>
+      <w:proofErr w:type="spellStart"/>
+      <w:r>
+        <w:t>leaf.pct.herb.num</w:t>
+      </w:r>
+      <w:proofErr w:type="spellEnd"/>
+      <w:r>
+        <w:t xml:space="preserve"> +</w:t>
+      </w:r>
+    </w:p>
+    <w:p>
+      <w:pPr>
+        <w:contextualSpacing/>
+      </w:pPr>
+      <w:r>
+        <w:t xml:space="preserve">                    dbh.cm + </w:t>
+      </w:r>
+      <w:proofErr w:type="spellStart"/>
+      <w:r>
+        <w:t>pct.urban.num</w:t>
+      </w:r>
+      <w:proofErr w:type="spellEnd"/>
+      <w:r>
+        <w:t xml:space="preserve"> + (1|site))</w:t>
+      </w:r>
+    </w:p>
+    <w:p>
+      <w:pPr>
+        <w:contextualSpacing/>
+      </w:pPr>
+      <w:proofErr w:type="gramStart"/>
+      <w:r>
+        <w:t>summary(</w:t>
+      </w:r>
+      <w:proofErr w:type="spellStart"/>
+      <w:proofErr w:type="gramEnd"/>
+      <w:r>
+        <w:t>leafn.nums</w:t>
+      </w:r>
+      <w:proofErr w:type="spellEnd"/>
+      <w:r>
+        <w:t>)</w:t>
+      </w:r>
+    </w:p>
+    <w:p>
+      <w:pPr>
+        <w:contextualSpacing/>
+      </w:pPr>
+      <w:r>
+        <w:t xml:space="preserve">Linear mixed model fit by REML </w:t>
+      </w:r>
+    </w:p>
+    <w:p>
+      <w:pPr>
+        <w:contextualSpacing/>
+      </w:pPr>
+      <w:proofErr w:type="gramStart"/>
+      <w:r>
+        <w:t>t-tests</w:t>
+      </w:r>
+      <w:proofErr w:type="gramEnd"/>
+      <w:r>
+        <w:t xml:space="preserve"> use  </w:t>
+      </w:r>
+      <w:proofErr w:type="spellStart"/>
+      <w:r>
+        <w:t>Satterthwaite</w:t>
+      </w:r>
+      <w:proofErr w:type="spellEnd"/>
+      <w:r>
+        <w:t xml:space="preserve"> approximations to degrees of freedom ['</w:t>
+      </w:r>
+      <w:proofErr w:type="spellStart"/>
+      <w:r>
+        <w:t>merModLmerTest</w:t>
+      </w:r>
+      <w:proofErr w:type="spellEnd"/>
+      <w:r>
+        <w:t>']</w:t>
+      </w:r>
+    </w:p>
+    <w:p>
+      <w:pPr>
+        <w:contextualSpacing/>
+      </w:pPr>
+      <w:r>
+        <w:t xml:space="preserve">Formula: </w:t>
+      </w:r>
+      <w:proofErr w:type="spellStart"/>
+      <w:r>
+        <w:t>leaf.pct.n.num</w:t>
+      </w:r>
+      <w:proofErr w:type="spellEnd"/>
+      <w:r>
+        <w:t xml:space="preserve"> ~ nox.yr.2013 + soil.no3.n + soil.nh4.n + </w:t>
+      </w:r>
+      <w:proofErr w:type="spellStart"/>
+      <w:r>
+        <w:t>leaf.pct.herb.num</w:t>
+      </w:r>
+      <w:proofErr w:type="spellEnd"/>
+      <w:r>
+        <w:t xml:space="preserve"> +      dbh.cm + </w:t>
+      </w:r>
+      <w:proofErr w:type="spellStart"/>
+      <w:r>
+        <w:t>pct.urban.num</w:t>
+      </w:r>
+      <w:proofErr w:type="spellEnd"/>
+      <w:r>
+        <w:t xml:space="preserve"> + (1 | site)</w:t>
+      </w:r>
+    </w:p>
+    <w:p>
+      <w:pPr>
+        <w:contextualSpacing/>
+      </w:pPr>
+    </w:p>
+    <w:p>
+      <w:pPr>
+        <w:contextualSpacing/>
+      </w:pPr>
+      <w:r>
+        <w:t>REML criterion at convergence: 76.3</w:t>
+      </w:r>
+    </w:p>
+    <w:p>
+      <w:pPr>
+        <w:contextualSpacing/>
+      </w:pPr>
+    </w:p>
+    <w:p>
+      <w:pPr>
+        <w:contextualSpacing/>
+      </w:pPr>
+      <w:r>
+        <w:t xml:space="preserve">Scaled residuals: </w:t>
+      </w:r>
+    </w:p>
+    <w:p>
+      <w:pPr>
+        <w:contextualSpacing/>
+      </w:pPr>
+      <w:r>
+        <w:t xml:space="preserve">     Min       1Q   Median       3Q      Max </w:t>
+      </w:r>
+    </w:p>
+    <w:p>
+      <w:pPr>
+        <w:contextualSpacing/>
+      </w:pPr>
+      <w:r>
+        <w:t>-2.12331 -</w:t>
+      </w:r>
+      <w:proofErr w:type="gramStart"/>
+      <w:r>
+        <w:t>0.53550  0.08391</w:t>
+      </w:r>
+      <w:proofErr w:type="gramEnd"/>
+      <w:r>
+        <w:t xml:space="preserve">  0.63335  2.30674 </w:t>
+      </w:r>
+    </w:p>
+    <w:p>
+      <w:pPr>
+        <w:contextualSpacing/>
+      </w:pPr>
+    </w:p>
+    <w:p>
+      <w:pPr>
+        <w:contextualSpacing/>
+      </w:pPr>
+      <w:r>
+        <w:t>Random effects:</w:t>
+      </w:r>
+    </w:p>
+    <w:p>
+      <w:pPr>
+        <w:contextualSpacing/>
+      </w:pPr>
+      <w:r>
+        <w:t xml:space="preserve"> Groups   Name        Variance </w:t>
+      </w:r>
+      <w:proofErr w:type="spellStart"/>
+      <w:r>
+        <w:t>Std.Dev</w:t>
+      </w:r>
+      <w:proofErr w:type="spellEnd"/>
+      <w:r>
+        <w:t>.</w:t>
+      </w:r>
+    </w:p>
+    <w:p>
+      <w:pPr>
+        <w:contextualSpacing/>
+      </w:pPr>
+      <w:r>
+        <w:t xml:space="preserve"> </w:t>
+      </w:r>
+      <w:proofErr w:type="gramStart"/>
+      <w:r>
+        <w:t>site</w:t>
+      </w:r>
+      <w:proofErr w:type="gramEnd"/>
+      <w:r>
+        <w:t xml:space="preserve">     (Intercept) 0.008682 0.09318 </w:t>
+      </w:r>
+    </w:p>
+    <w:p>
+      <w:pPr>
+        <w:contextualSpacing/>
+      </w:pPr>
+      <w:r>
+        <w:t xml:space="preserve"> Residual             0.097634 0.31246 </w:t>
+      </w:r>
+    </w:p>
+    <w:p>
+      <w:pPr>
+        <w:contextualSpacing/>
+      </w:pPr>
+      <w:r>
+        <w:t xml:space="preserve">Number of </w:t>
+      </w:r>
+      <w:proofErr w:type="spellStart"/>
+      <w:r>
+        <w:t>obs</w:t>
+      </w:r>
+      <w:proofErr w:type="spellEnd"/>
+      <w:r>
+        <w:t>: 53, groups:  site, 11</w:t>
+      </w:r>
+    </w:p>
+    <w:p>
+      <w:pPr>
+        <w:contextualSpacing/>
+      </w:pPr>
+    </w:p>
+    <w:p>
+      <w:pPr>
+        <w:contextualSpacing/>
+      </w:pPr>
+      <w:r>
+        <w:t>Fixed effects:</w:t>
+      </w:r>
+    </w:p>
+    <w:p>
+      <w:pPr>
+        <w:contextualSpacing/>
+      </w:pPr>
+      <w:r>
+        <w:t xml:space="preserve">                   Estimate Std. Error        </w:t>
+      </w:r>
+      <w:proofErr w:type="spellStart"/>
+      <w:r>
+        <w:t>df</w:t>
+      </w:r>
+      <w:proofErr w:type="spellEnd"/>
+      <w:r>
+        <w:t xml:space="preserve"> t value </w:t>
+      </w:r>
+      <w:proofErr w:type="spellStart"/>
+      <w:proofErr w:type="gramStart"/>
+      <w:r>
+        <w:t>Pr</w:t>
+      </w:r>
+      <w:proofErr w:type="spellEnd"/>
+      <w:r>
+        <w:t>(</w:t>
+      </w:r>
+      <w:proofErr w:type="gramEnd"/>
+      <w:r>
+        <w:t xml:space="preserve">&gt;|t|)   </w:t>
+      </w:r>
+    </w:p>
+    <w:p>
+      <w:pPr>
+        <w:contextualSpacing/>
+      </w:pPr>
+      <w:r>
+        <w:t xml:space="preserve">(Intercept)        1.579869   0.523926 26.260000   </w:t>
+      </w:r>
+      <w:proofErr w:type="gramStart"/>
+      <w:r>
+        <w:t>3.015  0.00563</w:t>
+      </w:r>
+      <w:proofErr w:type="gramEnd"/>
+      <w:r>
+        <w:t xml:space="preserve"> **</w:t>
+      </w:r>
+    </w:p>
+    <w:p>
+      <w:pPr>
+        <w:contextualSpacing/>
+      </w:pPr>
+      <w:r>
+        <w:t xml:space="preserve">nox.yr.2013        0.033216   0.055128 16.440000   </w:t>
+      </w:r>
+      <w:proofErr w:type="gramStart"/>
+      <w:r>
+        <w:t>0.603  0.55505</w:t>
+      </w:r>
+      <w:proofErr w:type="gramEnd"/>
+      <w:r>
+        <w:t xml:space="preserve">   </w:t>
+      </w:r>
+    </w:p>
+    <w:p>
+      <w:pPr>
+        <w:contextualSpacing/>
+      </w:pPr>
+      <w:r>
+        <w:t xml:space="preserve">soil.no3.n         0.004374   0.012328 45.920000   </w:t>
+      </w:r>
+      <w:proofErr w:type="gramStart"/>
+      <w:r>
+        <w:t>0.355  0.72436</w:t>
+      </w:r>
+      <w:proofErr w:type="gramEnd"/>
+      <w:r>
+        <w:t xml:space="preserve">   </w:t>
+      </w:r>
+    </w:p>
+    <w:p>
+      <w:pPr>
+        <w:contextualSpacing/>
+      </w:pPr>
+      <w:r>
+        <w:t xml:space="preserve">soil.nh4.n         0.013267   0.008520 45.880000   </w:t>
+      </w:r>
+      <w:proofErr w:type="gramStart"/>
+      <w:r>
+        <w:t>1.557  0.12630</w:t>
+      </w:r>
+      <w:proofErr w:type="gramEnd"/>
+      <w:r>
+        <w:t xml:space="preserve">   </w:t>
+      </w:r>
+    </w:p>
+    <w:p>
+      <w:pPr>
+        <w:contextualSpacing/>
+      </w:pPr>
+      <w:proofErr w:type="spellStart"/>
+      <w:proofErr w:type="gramStart"/>
+      <w:r>
+        <w:t>leaf.pct.herb.num</w:t>
+      </w:r>
+      <w:proofErr w:type="spellEnd"/>
+      <w:r>
+        <w:t xml:space="preserve">  0.013809</w:t>
+      </w:r>
+      <w:proofErr w:type="gramEnd"/>
+      <w:r>
+        <w:t xml:space="preserve">   0.006891 44.540000   2.004  0.05117 . </w:t>
+      </w:r>
+    </w:p>
+    <w:p>
+      <w:pPr>
+        <w:contextualSpacing/>
+      </w:pPr>
+      <w:r>
+        <w:t xml:space="preserve">dbh.cm             0.002724   0.003952 42.740000   </w:t>
+      </w:r>
+      <w:proofErr w:type="gramStart"/>
+      <w:r>
+        <w:t>0.689  0.49440</w:t>
+      </w:r>
+      <w:proofErr w:type="gramEnd"/>
+      <w:r>
+        <w:t xml:space="preserve">   </w:t>
+      </w:r>
+    </w:p>
+    <w:p>
+      <w:pPr>
+        <w:contextualSpacing/>
+      </w:pPr>
+      <w:proofErr w:type="spellStart"/>
+      <w:r>
+        <w:t>pct.urban.num</w:t>
+      </w:r>
+      <w:proofErr w:type="spellEnd"/>
+      <w:r>
+        <w:t xml:space="preserve">     -0.003043   0.004547 </w:t>
+      </w:r>
+      <w:proofErr w:type="gramStart"/>
+      <w:r>
+        <w:t>17.730000  -</w:t>
+      </w:r>
+      <w:proofErr w:type="gramEnd"/>
+      <w:r>
+        <w:t xml:space="preserve">0.669  0.51201   </w:t>
+      </w:r>
+    </w:p>
+    <w:p>
+      <w:pPr>
+        <w:contextualSpacing/>
+      </w:pPr>
+      <w:r>
+        <w:t>---</w:t>
+      </w:r>
+    </w:p>
+    <w:p>
+      <w:pPr>
+        <w:contextualSpacing/>
+      </w:pPr>
+      <w:proofErr w:type="spellStart"/>
+      <w:r>
+        <w:t>Signif</w:t>
+      </w:r>
+      <w:proofErr w:type="spellEnd"/>
+      <w:r>
+        <w:t xml:space="preserve">. </w:t>
+      </w:r>
+      <w:proofErr w:type="gramStart"/>
+      <w:r>
+        <w:t>codes</w:t>
+      </w:r>
+      <w:proofErr w:type="gramEnd"/>
+      <w:r>
+        <w:t xml:space="preserve">:  0 ‘***’ 0.001 ‘**’ 0.01 ‘*’ 0.05 ‘.’ 0.1 </w:t>
+      </w:r>
+      <w:proofErr w:type="gramStart"/>
+      <w:r>
+        <w:t>‘ ’</w:t>
+      </w:r>
+      <w:proofErr w:type="gramEnd"/>
+      <w:r>
+        <w:t xml:space="preserve"> 1</w:t>
+      </w:r>
+    </w:p>
+    <w:p>
+      <w:pPr>
+        <w:contextualSpacing/>
+      </w:pPr>
+    </w:p>
+    <w:p>
+      <w:pPr>
+        <w:contextualSpacing/>
+      </w:pPr>
+      <w:r>
+        <w:t>Correlation of Fixed Effects:</w:t>
+      </w:r>
+    </w:p>
+    <w:p>
+      <w:pPr>
+        <w:contextualSpacing/>
+      </w:pPr>
+      <w:r>
+        <w:t xml:space="preserve">            (</w:t>
+      </w:r>
+      <w:proofErr w:type="spellStart"/>
+      <w:r>
+        <w:t>Intr</w:t>
+      </w:r>
+      <w:proofErr w:type="spellEnd"/>
+      <w:r>
+        <w:t>) n</w:t>
+      </w:r>
+      <w:proofErr w:type="gramStart"/>
+      <w:r>
+        <w:t>..</w:t>
+      </w:r>
+      <w:proofErr w:type="gramEnd"/>
+      <w:r>
+        <w:t xml:space="preserve">201 sl.n3. sl.n4. </w:t>
+      </w:r>
+      <w:proofErr w:type="spellStart"/>
+      <w:r>
+        <w:t>lf.p</w:t>
+      </w:r>
+      <w:proofErr w:type="spellEnd"/>
+      <w:proofErr w:type="gramStart"/>
+      <w:r>
+        <w:t>..</w:t>
+      </w:r>
+      <w:proofErr w:type="gramEnd"/>
+      <w:r>
+        <w:t xml:space="preserve"> dbh.cm</w:t>
+      </w:r>
+    </w:p>
+    <w:p>
+      <w:pPr>
+        <w:contextualSpacing/>
+      </w:pPr>
+      <w:r>
+        <w:t xml:space="preserve">nox.yr.2013 -0.920                                   </w:t>
+      </w:r>
+    </w:p>
+    <w:p>
+      <w:pPr>
+        <w:contextualSpacing/>
+      </w:pPr>
+      <w:proofErr w:type="gramStart"/>
+      <w:r>
+        <w:t>soil.no3.n  -</w:t>
+      </w:r>
+      <w:proofErr w:type="gramEnd"/>
+      <w:r>
+        <w:t xml:space="preserve">0.100 -0.115                            </w:t>
+      </w:r>
+    </w:p>
+    <w:p>
+      <w:pPr>
+        <w:contextualSpacing/>
+      </w:pPr>
+      <w:proofErr w:type="gramStart"/>
+      <w:r>
+        <w:t>soil.nh4.n  -</w:t>
+      </w:r>
+      <w:proofErr w:type="gramEnd"/>
+      <w:r>
+        <w:t xml:space="preserve">0.364  0.418 -0.566                     </w:t>
+      </w:r>
+    </w:p>
+    <w:p>
+      <w:pPr>
+        <w:contextualSpacing/>
+      </w:pPr>
+      <w:proofErr w:type="spellStart"/>
+      <w:r>
+        <w:t>lf.pct.hrb</w:t>
+      </w:r>
+      <w:proofErr w:type="spellEnd"/>
+      <w:r>
+        <w:t>. -</w:t>
+      </w:r>
+      <w:proofErr w:type="gramStart"/>
+      <w:r>
+        <w:t>0.272  0.307</w:t>
+      </w:r>
+      <w:proofErr w:type="gramEnd"/>
+      <w:r>
+        <w:t xml:space="preserve"> -0.361  0.282              </w:t>
+      </w:r>
+    </w:p>
+    <w:p>
+      <w:pPr>
+        <w:contextualSpacing/>
+      </w:pPr>
+      <w:r>
+        <w:t>dbh.cm      -</w:t>
+      </w:r>
+      <w:proofErr w:type="gramStart"/>
+      <w:r>
+        <w:t>0.784  0.646</w:t>
+      </w:r>
+      <w:proofErr w:type="gramEnd"/>
+      <w:r>
+        <w:t xml:space="preserve"> -0.095  0.299  0.308       </w:t>
+      </w:r>
+    </w:p>
+    <w:p>
+      <w:pPr>
+        <w:contextualSpacing/>
+      </w:pPr>
+      <w:proofErr w:type="spellStart"/>
+      <w:proofErr w:type="gramStart"/>
+      <w:r>
+        <w:t>pct.urbn.nm</w:t>
+      </w:r>
+      <w:proofErr w:type="spellEnd"/>
+      <w:r>
+        <w:t xml:space="preserve">  0.791</w:t>
+      </w:r>
+      <w:proofErr w:type="gramEnd"/>
+      <w:r>
+        <w:t xml:space="preserve"> -0.903  0.136 -0.392 -0.417 -0.655</w:t>
+      </w:r>
+    </w:p>
+    <w:p>
+      <w:pPr>
+        <w:contextualSpacing/>
+      </w:pPr>
+    </w:p>
+    <w:p>
+      <w:pPr>
+        <w:contextualSpacing/>
+      </w:pPr>
+    </w:p>
+    <w:p>
+      <w:pPr>
+        <w:contextualSpacing/>
+      </w:pPr>
+    </w:p>
+    <w:p>
+      <w:pPr>
+        <w:contextualSpacing/>
+      </w:pPr>
+      <w:r>
+        <w:rPr>
+          <w:highlight w:val="yellow"/>
+        </w:rPr>
+        <w:lastRenderedPageBreak/>
+        <w:t>#</w:t>
+      </w:r>
+      <w:r>
+        <w:rPr>
+          <w:highlight w:val="yellow"/>
+        </w:rPr>
+        <w:t xml:space="preserve"> </w:t>
+      </w:r>
+      <w:proofErr w:type="spellStart"/>
+      <w:proofErr w:type="gramStart"/>
+      <w:r>
+        <w:rPr>
+          <w:highlight w:val="yellow"/>
+        </w:rPr>
+        <w:t>leafn</w:t>
+      </w:r>
+      <w:proofErr w:type="spellEnd"/>
+      <w:proofErr w:type="gramEnd"/>
+      <w:r>
+        <w:rPr>
+          <w:highlight w:val="yellow"/>
+        </w:rPr>
+        <w:t xml:space="preserve"> </w:t>
+      </w:r>
+      <w:proofErr w:type="spellStart"/>
+      <w:r>
+        <w:rPr>
+          <w:highlight w:val="yellow"/>
+        </w:rPr>
+        <w:t>lmer</w:t>
+      </w:r>
+      <w:proofErr w:type="spellEnd"/>
+      <w:r>
+        <w:rPr>
+          <w:highlight w:val="yellow"/>
+        </w:rPr>
+        <w:t xml:space="preserve"> </w:t>
+      </w:r>
+      <w:r>
+        <w:rPr>
+          <w:highlight w:val="yellow"/>
+        </w:rPr>
+        <w:t xml:space="preserve">with </w:t>
+      </w:r>
+      <w:proofErr w:type="spellStart"/>
+      <w:r>
+        <w:rPr>
+          <w:highlight w:val="yellow"/>
+        </w:rPr>
+        <w:t>pct.urban.num</w:t>
+      </w:r>
+      <w:proofErr w:type="spellEnd"/>
+      <w:r>
+        <w:rPr>
+          <w:highlight w:val="yellow"/>
+        </w:rPr>
+        <w:t xml:space="preserve"> removed</w:t>
+      </w:r>
+    </w:p>
+    <w:p>
+      <w:pPr>
+        <w:contextualSpacing/>
+      </w:pPr>
+      <w:r>
+        <w:t xml:space="preserve">leafn.nums1&lt;- </w:t>
+      </w:r>
+      <w:proofErr w:type="spellStart"/>
+      <w:proofErr w:type="gramStart"/>
+      <w:r>
+        <w:t>lmer</w:t>
+      </w:r>
+      <w:proofErr w:type="spellEnd"/>
+      <w:r>
+        <w:t>(</w:t>
+      </w:r>
+      <w:proofErr w:type="spellStart"/>
+      <w:proofErr w:type="gramEnd"/>
+      <w:r>
+        <w:t>leaf.pct.n.num</w:t>
+      </w:r>
+      <w:proofErr w:type="spellEnd"/>
+      <w:r>
+        <w:t xml:space="preserve"> ~ nox.yr.2013 + soil.no3.n + soil.nh4.n + </w:t>
+      </w:r>
+      <w:proofErr w:type="spellStart"/>
+      <w:r>
+        <w:t>leaf.pct.herb.num</w:t>
+      </w:r>
+      <w:proofErr w:type="spellEnd"/>
+      <w:r>
+        <w:t xml:space="preserve"> +</w:t>
+      </w:r>
+    </w:p>
+    <w:p>
+      <w:pPr>
+        <w:contextualSpacing/>
+      </w:pPr>
+      <w:r>
+        <w:t xml:space="preserve">                    dbh.cm + (1|site))</w:t>
+      </w:r>
+    </w:p>
+    <w:p>
+      <w:pPr>
+        <w:contextualSpacing/>
+      </w:pPr>
+      <w:proofErr w:type="gramStart"/>
+      <w:r>
+        <w:t>summary(</w:t>
+      </w:r>
+      <w:proofErr w:type="gramEnd"/>
+      <w:r>
+        <w:t>leafn.nums1)</w:t>
+      </w:r>
+    </w:p>
+    <w:p>
+      <w:pPr>
+        <w:contextualSpacing/>
+      </w:pPr>
+    </w:p>
+    <w:p>
+      <w:pPr>
+        <w:contextualSpacing/>
+      </w:pPr>
+      <w:r>
+        <w:t xml:space="preserve">Linear mixed model fit by REML </w:t>
+      </w:r>
+    </w:p>
+    <w:p>
+      <w:pPr>
+        <w:contextualSpacing/>
+      </w:pPr>
+      <w:proofErr w:type="gramStart"/>
+      <w:r>
+        <w:t>t-tests</w:t>
+      </w:r>
+      <w:proofErr w:type="gramEnd"/>
+      <w:r>
+        <w:t xml:space="preserve"> use  </w:t>
+      </w:r>
+      <w:proofErr w:type="spellStart"/>
+      <w:r>
+        <w:t>Satterthwaite</w:t>
+      </w:r>
+      <w:proofErr w:type="spellEnd"/>
+      <w:r>
+        <w:t xml:space="preserve"> approximations to degrees of freedom ['</w:t>
+      </w:r>
+      <w:proofErr w:type="spellStart"/>
+      <w:r>
+        <w:t>merModLmerTest</w:t>
+      </w:r>
+      <w:proofErr w:type="spellEnd"/>
+      <w:r>
+        <w:t>']</w:t>
+      </w:r>
+    </w:p>
+    <w:p>
+      <w:pPr>
+        <w:contextualSpacing/>
+      </w:pPr>
+      <w:r>
+        <w:t xml:space="preserve">Formula: </w:t>
+      </w:r>
+      <w:proofErr w:type="spellStart"/>
+      <w:r>
+        <w:t>leaf.pct.n.num</w:t>
+      </w:r>
+      <w:proofErr w:type="spellEnd"/>
+      <w:r>
+        <w:t xml:space="preserve"> ~ nox.yr.2013 + soil.no3.n + soil.nh4.n + </w:t>
+      </w:r>
+      <w:proofErr w:type="spellStart"/>
+      <w:r>
+        <w:t>leaf.pct.herb.num</w:t>
+      </w:r>
+      <w:proofErr w:type="spellEnd"/>
+      <w:r>
+        <w:t xml:space="preserve"> +      dbh.cm + </w:t>
+      </w:r>
+      <w:proofErr w:type="spellStart"/>
+      <w:r>
+        <w:t>pct.urban.num</w:t>
+      </w:r>
+      <w:proofErr w:type="spellEnd"/>
+      <w:r>
+        <w:t xml:space="preserve"> + (1 | site)</w:t>
+      </w:r>
+    </w:p>
+    <w:p>
+      <w:pPr>
+        <w:contextualSpacing/>
+      </w:pPr>
+    </w:p>
+    <w:p>
+      <w:pPr>
+        <w:contextualSpacing/>
+      </w:pPr>
+      <w:r>
+        <w:t>REML criterion at convergence: 76.3</w:t>
+      </w:r>
+    </w:p>
+    <w:p>
+      <w:pPr>
+        <w:contextualSpacing/>
+      </w:pPr>
+    </w:p>
+    <w:p>
+      <w:pPr>
+        <w:contextualSpacing/>
+      </w:pPr>
+      <w:r>
+        <w:t xml:space="preserve">Scaled residuals: </w:t>
+      </w:r>
+    </w:p>
+    <w:p>
+      <w:pPr>
+        <w:contextualSpacing/>
+      </w:pPr>
+      <w:r>
+        <w:t xml:space="preserve">     Min       1Q   Median       3Q      Max </w:t>
+      </w:r>
+    </w:p>
+    <w:p>
+      <w:pPr>
+        <w:contextualSpacing/>
+      </w:pPr>
+      <w:r>
+        <w:t>-2.12331 -</w:t>
+      </w:r>
+      <w:proofErr w:type="gramStart"/>
+      <w:r>
+        <w:t>0.53550  0.08391</w:t>
+      </w:r>
+      <w:proofErr w:type="gramEnd"/>
+      <w:r>
+        <w:t xml:space="preserve">  0.63335  2.30674 </w:t>
+      </w:r>
+    </w:p>
+    <w:p>
+      <w:pPr>
+        <w:contextualSpacing/>
+      </w:pPr>
+    </w:p>
+    <w:p>
+      <w:pPr>
+        <w:contextualSpacing/>
+      </w:pPr>
+      <w:r>
+        <w:t>Random effects:</w:t>
+      </w:r>
+    </w:p>
+    <w:p>
+      <w:pPr>
+        <w:contextualSpacing/>
+      </w:pPr>
+      <w:r>
+        <w:t xml:space="preserve"> Groups   Name        Variance </w:t>
+      </w:r>
+      <w:proofErr w:type="spellStart"/>
+      <w:r>
+        <w:t>Std.Dev</w:t>
+      </w:r>
+      <w:proofErr w:type="spellEnd"/>
+      <w:r>
+        <w:t>.</w:t>
+      </w:r>
+    </w:p>
+    <w:p>
+      <w:pPr>
+        <w:contextualSpacing/>
+      </w:pPr>
+      <w:r>
+        <w:t xml:space="preserve"> </w:t>
+      </w:r>
+      <w:proofErr w:type="gramStart"/>
+      <w:r>
+        <w:t>site</w:t>
+      </w:r>
+      <w:proofErr w:type="gramEnd"/>
+      <w:r>
+        <w:t xml:space="preserve">     (Intercept) 0.008682 0.09318 </w:t>
+      </w:r>
+    </w:p>
+    <w:p>
+      <w:pPr>
+        <w:contextualSpacing/>
+      </w:pPr>
+      <w:r>
+        <w:t xml:space="preserve"> Residual             0.097634 0.31246 </w:t>
+      </w:r>
+    </w:p>
+    <w:p>
+      <w:pPr>
+        <w:contextualSpacing/>
+      </w:pPr>
+      <w:r>
+        <w:t xml:space="preserve">Number of </w:t>
+      </w:r>
+      <w:proofErr w:type="spellStart"/>
+      <w:r>
+        <w:t>obs</w:t>
+      </w:r>
+      <w:proofErr w:type="spellEnd"/>
+      <w:r>
+        <w:t>: 53, groups:  site, 11</w:t>
+      </w:r>
+    </w:p>
+    <w:p>
+      <w:pPr>
+        <w:contextualSpacing/>
+      </w:pPr>
+    </w:p>
+    <w:p>
+      <w:pPr>
+        <w:contextualSpacing/>
+      </w:pPr>
+      <w:r>
+        <w:t>Fixed effects:</w:t>
+      </w:r>
+    </w:p>
+    <w:p>
+      <w:pPr>
+        <w:contextualSpacing/>
+      </w:pPr>
+      <w:r>
+        <w:t xml:space="preserve">                   Estimate Std. Error        </w:t>
+      </w:r>
+      <w:proofErr w:type="spellStart"/>
+      <w:r>
+        <w:t>df</w:t>
+      </w:r>
+      <w:proofErr w:type="spellEnd"/>
+      <w:r>
+        <w:t xml:space="preserve"> t value </w:t>
+      </w:r>
+      <w:proofErr w:type="spellStart"/>
+      <w:proofErr w:type="gramStart"/>
+      <w:r>
+        <w:t>Pr</w:t>
+      </w:r>
+      <w:proofErr w:type="spellEnd"/>
+      <w:r>
+        <w:t>(</w:t>
+      </w:r>
+      <w:proofErr w:type="gramEnd"/>
+      <w:r>
+        <w:t xml:space="preserve">&gt;|t|)   </w:t>
+      </w:r>
+    </w:p>
+    <w:p>
+      <w:pPr>
+        <w:contextualSpacing/>
+      </w:pPr>
+      <w:r>
+        <w:t xml:space="preserve">(Intercept)        1.579869   0.523926 26.260000   </w:t>
+      </w:r>
+      <w:proofErr w:type="gramStart"/>
+      <w:r>
+        <w:t>3.015  0.00563</w:t>
+      </w:r>
+      <w:proofErr w:type="gramEnd"/>
+      <w:r>
+        <w:t xml:space="preserve"> **</w:t>
+      </w:r>
+    </w:p>
+    <w:p>
+      <w:pPr>
+        <w:contextualSpacing/>
+      </w:pPr>
+      <w:r>
+        <w:t xml:space="preserve">nox.yr.2013        0.033216   0.055128 16.440000   </w:t>
+      </w:r>
+      <w:proofErr w:type="gramStart"/>
+      <w:r>
+        <w:t>0.603  0.55505</w:t>
+      </w:r>
+      <w:proofErr w:type="gramEnd"/>
+      <w:r>
+        <w:t xml:space="preserve">   </w:t>
+      </w:r>
+    </w:p>
+    <w:p>
+      <w:pPr>
+        <w:contextualSpacing/>
+      </w:pPr>
+      <w:r>
+        <w:t xml:space="preserve">soil.no3.n         0.004374   0.012328 45.920000   </w:t>
+      </w:r>
+      <w:proofErr w:type="gramStart"/>
+      <w:r>
+        <w:t>0.355  0.72436</w:t>
+      </w:r>
+      <w:proofErr w:type="gramEnd"/>
+      <w:r>
+        <w:t xml:space="preserve">   </w:t>
+      </w:r>
+    </w:p>
+    <w:p>
+      <w:pPr>
+        <w:contextualSpacing/>
+      </w:pPr>
+      <w:r>
+        <w:t xml:space="preserve">soil.nh4.n         0.013267   0.008520 45.880000   </w:t>
+      </w:r>
+      <w:proofErr w:type="gramStart"/>
+      <w:r>
+        <w:t>1.557  0.12630</w:t>
+      </w:r>
+      <w:proofErr w:type="gramEnd"/>
+      <w:r>
+        <w:t xml:space="preserve">   </w:t>
+      </w:r>
+    </w:p>
+    <w:p>
+      <w:pPr>
+        <w:contextualSpacing/>
+      </w:pPr>
+      <w:proofErr w:type="spellStart"/>
+      <w:proofErr w:type="gramStart"/>
+      <w:r>
+        <w:t>leaf.pct.herb.num</w:t>
+      </w:r>
+      <w:proofErr w:type="spellEnd"/>
+      <w:r>
+        <w:t xml:space="preserve">  0.013809</w:t>
+      </w:r>
+      <w:proofErr w:type="gramEnd"/>
+      <w:r>
+        <w:t xml:space="preserve">   0.006891 44.540000   2.004  0.05117 . </w:t>
+      </w:r>
+    </w:p>
+    <w:p>
+      <w:pPr>
+        <w:contextualSpacing/>
+      </w:pPr>
+      <w:r>
+        <w:t xml:space="preserve">dbh.cm             0.002724   0.003952 42.740000   </w:t>
+      </w:r>
+      <w:proofErr w:type="gramStart"/>
+      <w:r>
+        <w:t>0.689  0.49440</w:t>
+      </w:r>
+      <w:proofErr w:type="gramEnd"/>
+      <w:r>
+        <w:t xml:space="preserve">   </w:t>
+      </w:r>
+    </w:p>
+    <w:p>
+      <w:pPr>
+        <w:contextualSpacing/>
+      </w:pPr>
+      <w:proofErr w:type="spellStart"/>
+      <w:r>
+        <w:t>pct.urban.num</w:t>
+      </w:r>
+      <w:proofErr w:type="spellEnd"/>
+      <w:r>
+        <w:t xml:space="preserve">     -0.003043   0.004547 </w:t>
+      </w:r>
+      <w:proofErr w:type="gramStart"/>
+      <w:r>
+        <w:t>17.730000  -</w:t>
+      </w:r>
+      <w:proofErr w:type="gramEnd"/>
+      <w:r>
+        <w:t xml:space="preserve">0.669  0.51201   </w:t>
+      </w:r>
+    </w:p>
+    <w:p>
+      <w:pPr>
+        <w:contextualSpacing/>
+      </w:pPr>
+      <w:r>
+        <w:t>---</w:t>
+      </w:r>
+    </w:p>
+    <w:p>
+      <w:pPr>
+        <w:contextualSpacing/>
+      </w:pPr>
+      <w:proofErr w:type="spellStart"/>
+      <w:r>
+        <w:t>Signif</w:t>
+      </w:r>
+      <w:proofErr w:type="spellEnd"/>
+      <w:r>
+        <w:t xml:space="preserve">. </w:t>
+      </w:r>
+      <w:proofErr w:type="gramStart"/>
+      <w:r>
+        <w:t>codes</w:t>
+      </w:r>
+      <w:proofErr w:type="gramEnd"/>
+      <w:r>
+        <w:t xml:space="preserve">:  0 ‘***’ 0.001 ‘**’ 0.01 ‘*’ 0.05 ‘.’ 0.1 </w:t>
+      </w:r>
+      <w:proofErr w:type="gramStart"/>
+      <w:r>
+        <w:t>‘ ’</w:t>
+      </w:r>
+      <w:proofErr w:type="gramEnd"/>
+      <w:r>
+        <w:t xml:space="preserve"> 1</w:t>
+      </w:r>
+    </w:p>
+    <w:p>
+      <w:pPr>
+        <w:contextualSpacing/>
+      </w:pPr>
+    </w:p>
+    <w:p>
+      <w:pPr>
+        <w:contextualSpacing/>
+      </w:pPr>
+      <w:r>
+        <w:t>Correlation of Fixed Effects:</w:t>
+      </w:r>
+    </w:p>
+    <w:p>
+      <w:pPr>
+        <w:contextualSpacing/>
+      </w:pPr>
+      <w:r>
+        <w:t xml:space="preserve">            (</w:t>
+      </w:r>
+      <w:proofErr w:type="spellStart"/>
+      <w:r>
+        <w:t>Intr</w:t>
+      </w:r>
+      <w:proofErr w:type="spellEnd"/>
+      <w:r>
+        <w:t>) n</w:t>
+      </w:r>
+      <w:proofErr w:type="gramStart"/>
+      <w:r>
+        <w:t>..</w:t>
+      </w:r>
+      <w:proofErr w:type="gramEnd"/>
+      <w:r>
+        <w:t xml:space="preserve">201 sl.n3. sl.n4. </w:t>
+      </w:r>
+      <w:proofErr w:type="spellStart"/>
+      <w:r>
+        <w:t>lf.p</w:t>
+      </w:r>
+      <w:proofErr w:type="spellEnd"/>
+      <w:proofErr w:type="gramStart"/>
+      <w:r>
+        <w:t>..</w:t>
+      </w:r>
+      <w:proofErr w:type="gramEnd"/>
+      <w:r>
+        <w:t xml:space="preserve"> dbh.cm</w:t>
+      </w:r>
+    </w:p>
+    <w:p>
+      <w:pPr>
+        <w:contextualSpacing/>
+      </w:pPr>
+      <w:r>
+        <w:t xml:space="preserve">nox.yr.2013 -0.920                                   </w:t>
+      </w:r>
+    </w:p>
+    <w:p>
+      <w:pPr>
+        <w:contextualSpacing/>
+      </w:pPr>
+      <w:proofErr w:type="gramStart"/>
+      <w:r>
+        <w:t>soil.no3.n  -</w:t>
+      </w:r>
+      <w:proofErr w:type="gramEnd"/>
+      <w:r>
+        <w:t xml:space="preserve">0.100 -0.115                            </w:t>
+      </w:r>
+    </w:p>
+    <w:p>
+      <w:pPr>
+        <w:contextualSpacing/>
+      </w:pPr>
+      <w:proofErr w:type="gramStart"/>
+      <w:r>
+        <w:t>soil.nh4.n  -</w:t>
+      </w:r>
+      <w:proofErr w:type="gramEnd"/>
+      <w:r>
+        <w:t xml:space="preserve">0.364  0.418 -0.566                     </w:t>
+      </w:r>
+    </w:p>
+    <w:p>
+      <w:pPr>
+        <w:contextualSpacing/>
+      </w:pPr>
+      <w:proofErr w:type="spellStart"/>
+      <w:r>
+        <w:t>lf.pct.hrb</w:t>
+      </w:r>
+      <w:proofErr w:type="spellEnd"/>
+      <w:r>
+        <w:t>. -</w:t>
+      </w:r>
+      <w:proofErr w:type="gramStart"/>
+      <w:r>
+        <w:t>0.272  0.307</w:t>
+      </w:r>
+      <w:proofErr w:type="gramEnd"/>
+      <w:r>
+        <w:t xml:space="preserve"> -0.361  0.282              </w:t>
+      </w:r>
+    </w:p>
+    <w:p>
+      <w:pPr>
+        <w:contextualSpacing/>
+      </w:pPr>
+      <w:r>
+        <w:t>dbh.cm      -</w:t>
+      </w:r>
+      <w:proofErr w:type="gramStart"/>
+      <w:r>
+        <w:t>0.784  0.646</w:t>
+      </w:r>
+      <w:proofErr w:type="gramEnd"/>
+      <w:r>
+        <w:t xml:space="preserve"> -0.095  0.299  0.308       </w:t>
+      </w:r>
+    </w:p>
+    <w:p>
+      <w:pPr>
+        <w:contextualSpacing/>
+      </w:pPr>
+      <w:proofErr w:type="spellStart"/>
+      <w:proofErr w:type="gramStart"/>
+      <w:r>
+        <w:t>pct.urbn.nm</w:t>
+      </w:r>
+      <w:proofErr w:type="spellEnd"/>
+      <w:r>
+        <w:t xml:space="preserve">  0.791</w:t>
+      </w:r>
+      <w:proofErr w:type="gramEnd"/>
+      <w:r>
+        <w:t xml:space="preserve"> -0.903  0.136 -0.392 -0.417 -0.655</w:t>
+      </w:r>
+    </w:p>
+    <w:p>
+      <w:pPr>
+        <w:contextualSpacing/>
+      </w:pPr>
+    </w:p>
+    <w:p>
+      <w:pPr>
+        <w:contextualSpacing/>
+      </w:pPr>
+      <w:r>
+        <w:t xml:space="preserve">Residuals for </w:t>
+      </w:r>
+      <w:proofErr w:type="spellStart"/>
+      <w:r>
+        <w:t>leafn.nums</w:t>
+      </w:r>
+      <w:proofErr w:type="spellEnd"/>
+    </w:p>
+    <w:p>
+      <w:pPr>
+        <w:contextualSpacing/>
+      </w:pPr>
+      <w:r>
+        <w:rPr>
+          <w:noProof/>
+        </w:rPr>
+        <w:lastRenderedPageBreak/>
+        <w:drawing>
+          <wp:inline distT="0" distB="0" distL="0" distR="0" wp14:anchorId="1A20DE29" wp14:editId="25E31DC1">
+            <wp:extent cx="4095961" cy="2121009"/>
+            <wp:effectExtent l="0" t="0" r="0" b="0"/>
+            <wp:docPr id="7" name="Picture 7"/>
+            <wp:cNvGraphicFramePr>
+              <a:graphicFrameLocks xmlns:a="http://schemas.openxmlformats.org/drawingml/2006/main" noChangeAspect="1"/>
+            </wp:cNvGraphicFramePr>
+            <a:graphic xmlns:a="http://schemas.openxmlformats.org/drawingml/2006/main">
+              <a:graphicData uri="http://schemas.openxmlformats.org/drawingml/2006/picture">
+                <pic:pic xmlns:pic="http://schemas.openxmlformats.org/drawingml/2006/picture">
+                  <pic:nvPicPr>
+                    <pic:cNvPr id="1" name=""/>
+                    <pic:cNvPicPr/>
+                  </pic:nvPicPr>
+                  <pic:blipFill>
+                    <a:blip r:embed="rId11"/>
+                    <a:stretch>
+                      <a:fillRect/>
+                    </a:stretch>
+                  </pic:blipFill>
+                  <pic:spPr>
+                    <a:xfrm>
+                      <a:off x="0" y="0"/>
+                      <a:ext cx="4095961" cy="2121009"/>
+                    </a:xfrm>
+                    <a:prstGeom prst="rect">
+                      <a:avLst/>
+                    </a:prstGeom>
+                  </pic:spPr>
+                </pic:pic>
+              </a:graphicData>
+            </a:graphic>
+          </wp:inline>
+        </w:drawing>
+      </w:r>
+    </w:p>
+    <w:p>
+      <w:pPr>
+        <w:contextualSpacing/>
+      </w:pPr>
+    </w:p>
+    <w:p>
+      <w:pPr>
+        <w:contextualSpacing/>
+      </w:pPr>
+    </w:p>
+    <w:p>
+      <w:pPr>
+        <w:contextualSpacing/>
+      </w:pPr>
+      <w:r>
+        <w:rPr>
+          <w:highlight w:val="yellow"/>
+        </w:rPr>
+        <w:t>#</w:t>
+      </w:r>
+      <w:proofErr w:type="spellStart"/>
+      <w:r>
+        <w:rPr>
+          <w:highlight w:val="yellow"/>
+        </w:rPr>
+        <w:t>leafn</w:t>
+      </w:r>
+      <w:proofErr w:type="spellEnd"/>
+      <w:r>
+        <w:rPr>
+          <w:highlight w:val="yellow"/>
+        </w:rPr>
+        <w:t xml:space="preserve"> </w:t>
+      </w:r>
+      <w:proofErr w:type="spellStart"/>
+      <w:r>
+        <w:rPr>
+          <w:highlight w:val="yellow"/>
+        </w:rPr>
+        <w:t>lmer</w:t>
+      </w:r>
+      <w:proofErr w:type="spellEnd"/>
+      <w:r>
+        <w:rPr>
+          <w:highlight w:val="yellow"/>
+        </w:rPr>
+        <w:t xml:space="preserve"> with </w:t>
+      </w:r>
+      <w:proofErr w:type="spellStart"/>
+      <w:r>
+        <w:rPr>
+          <w:highlight w:val="yellow"/>
+        </w:rPr>
+        <w:t>pct.urban.num</w:t>
+      </w:r>
+      <w:proofErr w:type="spellEnd"/>
+      <w:r>
+        <w:rPr>
+          <w:highlight w:val="yellow"/>
+        </w:rPr>
+        <w:t xml:space="preserve"> removed</w:t>
+      </w:r>
+    </w:p>
+    <w:p>
+      <w:pPr>
+        <w:contextualSpacing/>
+      </w:pPr>
+    </w:p>
+    <w:p>
+      <w:pPr>
+        <w:contextualSpacing/>
+      </w:pPr>
+      <w:r>
+        <w:t xml:space="preserve">leafn.nums1&lt;- </w:t>
+      </w:r>
+      <w:proofErr w:type="spellStart"/>
+      <w:proofErr w:type="gramStart"/>
+      <w:r>
+        <w:t>lmer</w:t>
+      </w:r>
+      <w:proofErr w:type="spellEnd"/>
+      <w:r>
+        <w:t>(</w:t>
+      </w:r>
+      <w:proofErr w:type="spellStart"/>
+      <w:proofErr w:type="gramEnd"/>
+      <w:r>
+        <w:t>leaf.pct.n.num</w:t>
+      </w:r>
+      <w:proofErr w:type="spellEnd"/>
+      <w:r>
+        <w:t xml:space="preserve"> ~ nox.yr.2013 + soil.no3.n + soil.nh4.n + </w:t>
+      </w:r>
+      <w:proofErr w:type="spellStart"/>
+      <w:r>
+        <w:t>leaf.pct.herb.num</w:t>
+      </w:r>
+      <w:proofErr w:type="spellEnd"/>
+      <w:r>
+        <w:t xml:space="preserve"> +</w:t>
+      </w:r>
+    </w:p>
+    <w:p>
+      <w:pPr>
+        <w:contextualSpacing/>
+      </w:pPr>
+      <w:r>
+        <w:t>+                     dbh.cm + (1|site))</w:t>
+      </w:r>
+    </w:p>
+    <w:p>
+      <w:pPr>
+        <w:contextualSpacing/>
+      </w:pPr>
+    </w:p>
+    <w:p>
+      <w:pPr>
+        <w:contextualSpacing/>
+      </w:pPr>
+      <w:r>
+        <w:t xml:space="preserve">&gt; </w:t>
+      </w:r>
+      <w:proofErr w:type="gramStart"/>
+      <w:r>
+        <w:t>summary(</w:t>
+      </w:r>
+      <w:proofErr w:type="gramEnd"/>
+      <w:r>
+        <w:t>leafn.nums1)</w:t>
+      </w:r>
+    </w:p>
+    <w:p>
+      <w:pPr>
+        <w:contextualSpacing/>
+      </w:pPr>
+      <w:r>
+        <w:t xml:space="preserve"> </w:t>
+      </w:r>
+      <w:bookmarkStart w:id="0" w:name="_GoBack"/>
+      <w:bookmarkEnd w:id="0"/>
+    </w:p>
+    <w:p>
+      <w:pPr>
+        <w:contextualSpacing/>
+      </w:pPr>
+      <w:r>
+        <w:t xml:space="preserve">Linear mixed model fit by REML </w:t>
+      </w:r>
+    </w:p>
+    <w:p>
+      <w:pPr>
+        <w:contextualSpacing/>
+      </w:pPr>
+      <w:proofErr w:type="gramStart"/>
+      <w:r>
+        <w:t>t-tests</w:t>
+      </w:r>
+      <w:proofErr w:type="gramEnd"/>
+      <w:r>
+        <w:t xml:space="preserve"> use  </w:t>
+      </w:r>
+      <w:proofErr w:type="spellStart"/>
+      <w:r>
+        <w:t>Satterthwaite</w:t>
+      </w:r>
+      <w:proofErr w:type="spellEnd"/>
+      <w:r>
+        <w:t xml:space="preserve"> approximations to degrees of freedom ['</w:t>
+      </w:r>
+      <w:proofErr w:type="spellStart"/>
+      <w:r>
+        <w:t>merModLmerTest</w:t>
+      </w:r>
+      <w:proofErr w:type="spellEnd"/>
+      <w:r>
+        <w:t>']</w:t>
+      </w:r>
+    </w:p>
+    <w:p>
+      <w:pPr>
+        <w:contextualSpacing/>
+      </w:pPr>
+      <w:r>
+        <w:t xml:space="preserve">Formula: </w:t>
+      </w:r>
+      <w:proofErr w:type="spellStart"/>
+      <w:r>
+        <w:t>leaf.pct.n.num</w:t>
+      </w:r>
+      <w:proofErr w:type="spellEnd"/>
+      <w:r>
+        <w:t xml:space="preserve"> ~ nox.yr.2013 + soil.no3.n + soil.nh4.n + </w:t>
+      </w:r>
+      <w:proofErr w:type="spellStart"/>
+      <w:r>
+        <w:t>leaf.pct.herb.num</w:t>
+      </w:r>
+      <w:proofErr w:type="spellEnd"/>
+      <w:r>
+        <w:t xml:space="preserve"> +      dbh.cm + (1 | site)</w:t>
+      </w:r>
+    </w:p>
+    <w:p>
+      <w:pPr>
+        <w:contextualSpacing/>
+      </w:pPr>
+    </w:p>
+    <w:p>
+      <w:pPr>
+        <w:contextualSpacing/>
+      </w:pPr>
+      <w:r>
+        <w:t>REML criterion at convergence: 67.8</w:t>
+      </w:r>
+    </w:p>
+    <w:p>
+      <w:pPr>
+        <w:contextualSpacing/>
+      </w:pPr>
+    </w:p>
+    <w:p>
+      <w:pPr>
+        <w:contextualSpacing/>
+      </w:pPr>
+      <w:r>
+        <w:t xml:space="preserve">Scaled residuals: </w:t>
+      </w:r>
+    </w:p>
+    <w:p>
+      <w:pPr>
+        <w:contextualSpacing/>
+      </w:pPr>
+      <w:r>
+        <w:t xml:space="preserve">    Min      </w:t>
+      </w:r>
+      <w:proofErr w:type="gramStart"/>
+      <w:r>
+        <w:t>1Q  Median</w:t>
+      </w:r>
+      <w:proofErr w:type="gramEnd"/>
+      <w:r>
+        <w:t xml:space="preserve">      3Q     Max </w:t>
+      </w:r>
+    </w:p>
+    <w:p>
+      <w:pPr>
+        <w:contextualSpacing/>
+      </w:pPr>
+      <w:r>
+        <w:t>-2.2353 -</w:t>
+      </w:r>
+      <w:proofErr w:type="gramStart"/>
+      <w:r>
+        <w:t>0.5719  0.1091</w:t>
+      </w:r>
+      <w:proofErr w:type="gramEnd"/>
+      <w:r>
+        <w:t xml:space="preserve">  0.6112  2.2930 </w:t>
+      </w:r>
+    </w:p>
+    <w:p>
+      <w:pPr>
+        <w:contextualSpacing/>
+      </w:pPr>
+    </w:p>
+    <w:p>
+      <w:pPr>
+        <w:contextualSpacing/>
+      </w:pPr>
+      <w:r>
+        <w:t>Random effects:</w:t>
+      </w:r>
+    </w:p>
+    <w:p>
+      <w:pPr>
+        <w:contextualSpacing/>
+      </w:pPr>
+      <w:r>
+        <w:t xml:space="preserve"> Groups   Name        Variance </w:t>
+      </w:r>
+      <w:proofErr w:type="spellStart"/>
+      <w:r>
+        <w:t>Std.Dev</w:t>
+      </w:r>
+      <w:proofErr w:type="spellEnd"/>
+      <w:r>
+        <w:t>.</w:t>
+      </w:r>
+    </w:p>
+    <w:p>
+      <w:pPr>
+        <w:contextualSpacing/>
+      </w:pPr>
+      <w:r>
+        <w:t xml:space="preserve"> </w:t>
+      </w:r>
+      <w:proofErr w:type="gramStart"/>
+      <w:r>
+        <w:t>site</w:t>
+      </w:r>
+      <w:proofErr w:type="gramEnd"/>
+      <w:r>
+        <w:t xml:space="preserve">     (Intercept) 0.00938  0.09685 </w:t>
+      </w:r>
+    </w:p>
+    <w:p>
+      <w:pPr>
+        <w:contextualSpacing/>
+      </w:pPr>
+      <w:r>
+        <w:t xml:space="preserve"> Residual             </w:t>
+      </w:r>
+      <w:proofErr w:type="gramStart"/>
+      <w:r>
+        <w:t>0.09602  0.30986</w:t>
+      </w:r>
+      <w:proofErr w:type="gramEnd"/>
+      <w:r>
+        <w:t xml:space="preserve"> </w:t>
+      </w:r>
+    </w:p>
+    <w:p>
+      <w:pPr>
+        <w:contextualSpacing/>
+      </w:pPr>
+      <w:r>
+        <w:t xml:space="preserve">Number of </w:t>
+      </w:r>
+      <w:proofErr w:type="spellStart"/>
+      <w:r>
+        <w:t>obs</w:t>
+      </w:r>
+      <w:proofErr w:type="spellEnd"/>
+      <w:r>
+        <w:t>: 53, groups:  site, 11</w:t>
+      </w:r>
+    </w:p>
+    <w:p>
+      <w:pPr>
+        <w:contextualSpacing/>
+      </w:pPr>
+    </w:p>
+    <w:p>
+      <w:pPr>
+        <w:contextualSpacing/>
+      </w:pPr>
+      <w:r>
+        <w:t>Fixed effects:</w:t>
+      </w:r>
+    </w:p>
+    <w:p>
+      <w:pPr>
+        <w:contextualSpacing/>
+      </w:pPr>
+      <w:r>
+        <w:t xml:space="preserve">                    Estimate Std. Error         </w:t>
+      </w:r>
+      <w:proofErr w:type="spellStart"/>
+      <w:r>
+        <w:t>df</w:t>
+      </w:r>
+      <w:proofErr w:type="spellEnd"/>
+      <w:r>
+        <w:t xml:space="preserve"> t value </w:t>
+      </w:r>
+      <w:proofErr w:type="spellStart"/>
+      <w:proofErr w:type="gramStart"/>
+      <w:r>
+        <w:t>Pr</w:t>
+      </w:r>
+      <w:proofErr w:type="spellEnd"/>
+      <w:r>
+        <w:t>(</w:t>
+      </w:r>
+      <w:proofErr w:type="gramEnd"/>
+      <w:r>
+        <w:t xml:space="preserve">&gt;|t|)    </w:t>
+      </w:r>
+    </w:p>
+    <w:p>
+      <w:pPr>
+        <w:contextualSpacing/>
+      </w:pPr>
+      <w:r>
+        <w:t>(Intercept)        1.857e+</w:t>
+      </w:r>
+      <w:proofErr w:type="gramStart"/>
+      <w:r>
+        <w:t>00  3.211e</w:t>
+      </w:r>
+      <w:proofErr w:type="gramEnd"/>
+      <w:r>
+        <w:t>-01  1.474e+01   5.783 3.87e-05 ***</w:t>
+      </w:r>
+    </w:p>
+    <w:p>
+      <w:pPr>
+        <w:contextualSpacing/>
+      </w:pPr>
+      <w:r>
+        <w:t>nox.yr.2013       -7.156e-</w:t>
+      </w:r>
+      <w:proofErr w:type="gramStart"/>
+      <w:r>
+        <w:t>05  2.382e</w:t>
+      </w:r>
+      <w:proofErr w:type="gramEnd"/>
+      <w:r>
+        <w:t xml:space="preserve">-02  9.570e+00  -0.003   0.9977    </w:t>
+      </w:r>
+    </w:p>
+    <w:p>
+      <w:pPr>
+        <w:contextualSpacing/>
+      </w:pPr>
+      <w:proofErr w:type="gramStart"/>
+      <w:r>
+        <w:t>soil.no3.n</w:t>
+      </w:r>
+      <w:proofErr w:type="gramEnd"/>
+      <w:r>
+        <w:t xml:space="preserve">         5.546e-03  1.214e-02  4.695e+01   0.457   0.6500    </w:t>
+      </w:r>
+    </w:p>
+    <w:p>
+      <w:pPr>
+        <w:contextualSpacing/>
+      </w:pPr>
+      <w:proofErr w:type="gramStart"/>
+      <w:r>
+        <w:t>soil.nh4.n</w:t>
+      </w:r>
+      <w:proofErr w:type="gramEnd"/>
+      <w:r>
+        <w:t xml:space="preserve">         1.105e-02  7.793e-03  4.675e+01   1.418   0.1627    </w:t>
+      </w:r>
+    </w:p>
+    <w:p>
+      <w:pPr>
+        <w:contextualSpacing/>
+      </w:pPr>
+      <w:proofErr w:type="spellStart"/>
+      <w:proofErr w:type="gramStart"/>
+      <w:r>
+        <w:t>leaf.pct.herb.num</w:t>
+      </w:r>
+      <w:proofErr w:type="spellEnd"/>
+      <w:r>
+        <w:t xml:space="preserve">  1.191e</w:t>
+      </w:r>
+      <w:proofErr w:type="gramEnd"/>
+      <w:r>
+        <w:t xml:space="preserve">-02  6.241e-03  4.020e+01   1.909   0.0635 .  </w:t>
+      </w:r>
+    </w:p>
+    <w:p>
+      <w:pPr>
+        <w:contextualSpacing/>
+      </w:pPr>
+      <w:proofErr w:type="gramStart"/>
+      <w:r>
+        <w:lastRenderedPageBreak/>
+        <w:t>dbh.cm</w:t>
+      </w:r>
+      <w:proofErr w:type="gramEnd"/>
+      <w:r>
+        <w:t xml:space="preserve">             9.714e-04  2.985e-03  2.495e+01   0.325   0.7476    </w:t>
+      </w:r>
+    </w:p>
+    <w:p>
+      <w:pPr>
+        <w:contextualSpacing/>
+      </w:pPr>
+      <w:r>
+        <w:t>---</w:t>
+      </w:r>
+    </w:p>
+    <w:p>
+      <w:pPr>
+        <w:contextualSpacing/>
+      </w:pPr>
+      <w:proofErr w:type="spellStart"/>
+      <w:r>
+        <w:t>Signif</w:t>
+      </w:r>
+      <w:proofErr w:type="spellEnd"/>
+      <w:r>
+        <w:t xml:space="preserve">. </w:t>
+      </w:r>
+      <w:proofErr w:type="gramStart"/>
+      <w:r>
+        <w:t>codes</w:t>
+      </w:r>
+      <w:proofErr w:type="gramEnd"/>
+      <w:r>
+        <w:t xml:space="preserve">:  0 ‘***’ 0.001 ‘**’ 0.01 ‘*’ 0.05 ‘.’ 0.1 </w:t>
+      </w:r>
+      <w:proofErr w:type="gramStart"/>
+      <w:r>
+        <w:t>‘ ’</w:t>
+      </w:r>
+      <w:proofErr w:type="gramEnd"/>
+      <w:r>
+        <w:t xml:space="preserve"> 1</w:t>
+      </w:r>
+    </w:p>
+    <w:p>
+      <w:pPr>
+        <w:contextualSpacing/>
+      </w:pPr>
+    </w:p>
+    <w:p>
+      <w:pPr>
+        <w:contextualSpacing/>
+      </w:pPr>
+      <w:r>
+        <w:t>Correlation of Fixed Effects:</w:t>
+      </w:r>
+    </w:p>
+    <w:p>
+      <w:pPr>
+        <w:contextualSpacing/>
+      </w:pPr>
+      <w:r>
+        <w:t xml:space="preserve">            (</w:t>
+      </w:r>
+      <w:proofErr w:type="spellStart"/>
+      <w:r>
+        <w:t>Intr</w:t>
+      </w:r>
+      <w:proofErr w:type="spellEnd"/>
+      <w:r>
+        <w:t>) n</w:t>
+      </w:r>
+      <w:proofErr w:type="gramStart"/>
+      <w:r>
+        <w:t>..</w:t>
+      </w:r>
+      <w:proofErr w:type="gramEnd"/>
+      <w:r>
+        <w:t xml:space="preserve">201 sl.n3. sl.n4. </w:t>
+      </w:r>
+      <w:proofErr w:type="spellStart"/>
+      <w:r>
+        <w:t>lf.p</w:t>
+      </w:r>
+      <w:proofErr w:type="spellEnd"/>
+      <w:proofErr w:type="gramStart"/>
+      <w:r>
+        <w:t>..</w:t>
+      </w:r>
+      <w:proofErr w:type="gramEnd"/>
+    </w:p>
+    <w:p>
+      <w:pPr>
+        <w:contextualSpacing/>
+      </w:pPr>
+      <w:r>
+        <w:t xml:space="preserve">nox.yr.2013 -0.784                            </w:t>
+      </w:r>
+    </w:p>
+    <w:p>
+      <w:pPr>
+        <w:contextualSpacing/>
+      </w:pPr>
+      <w:proofErr w:type="gramStart"/>
+      <w:r>
+        <w:t>soil.no3.n  -</w:t>
+      </w:r>
+      <w:proofErr w:type="gramEnd"/>
+      <w:r>
+        <w:t xml:space="preserve">0.340  0.018                     </w:t>
+      </w:r>
+    </w:p>
+    <w:p>
+      <w:pPr>
+        <w:contextualSpacing/>
+      </w:pPr>
+      <w:proofErr w:type="gramStart"/>
+      <w:r>
+        <w:t>soil.nh4.n  -</w:t>
+      </w:r>
+      <w:proofErr w:type="gramEnd"/>
+      <w:r>
+        <w:t xml:space="preserve">0.097  0.159 -0.562              </w:t>
+      </w:r>
+    </w:p>
+    <w:p>
+      <w:pPr>
+        <w:contextualSpacing/>
+      </w:pPr>
+      <w:proofErr w:type="spellStart"/>
+      <w:r>
+        <w:t>lf.pct.hrb</w:t>
+      </w:r>
+      <w:proofErr w:type="spellEnd"/>
+      <w:proofErr w:type="gramStart"/>
+      <w:r>
+        <w:t>.  0.102</w:t>
+      </w:r>
+      <w:proofErr w:type="gramEnd"/>
+      <w:r>
+        <w:t xml:space="preserve"> -0.175 -0.340  0.144       </w:t>
+      </w:r>
+    </w:p>
+    <w:p>
+      <w:pPr>
+        <w:contextualSpacing/>
+      </w:pPr>
+      <w:r>
+        <w:t>dbh.cm      -</w:t>
+      </w:r>
+      <w:proofErr w:type="gramStart"/>
+      <w:r>
+        <w:t>0.576  0.167</w:t>
+      </w:r>
+      <w:proofErr w:type="gramEnd"/>
+      <w:r>
+        <w:t xml:space="preserve"> -0.009  0.065  0.054</w:t>
+      </w:r>
+    </w:p>
+    <w:p>
+      <w:pPr>
+        <w:contextualSpacing/>
+      </w:pPr>
+    </w:p>
+    <w:p>
+      <w:pPr>
+        <w:contextualSpacing/>
+        <w:rPr>
+          <w:highlight w:val="yellow"/>
+        </w:rPr>
+      </w:pPr>
+      <w:r>
+        <w:rPr>
+          <w:noProof/>
+        </w:rPr>
+        <w:drawing>
+          <wp:inline distT="0" distB="0" distL="0" distR="0" wp14:anchorId="1E4C5FE1" wp14:editId="5A7DF948">
+            <wp:extent cx="4603987" cy="2794144"/>
+            <wp:effectExtent l="0" t="0" r="6350" b="6350"/>
+            <wp:docPr id="8" name="Picture 8"/>
+            <wp:cNvGraphicFramePr>
+              <a:graphicFrameLocks xmlns:a="http://schemas.openxmlformats.org/drawingml/2006/main" noChangeAspect="1"/>
+            </wp:cNvGraphicFramePr>
+            <a:graphic xmlns:a="http://schemas.openxmlformats.org/drawingml/2006/main">
+              <a:graphicData uri="http://schemas.openxmlformats.org/drawingml/2006/picture">
+                <pic:pic xmlns:pic="http://schemas.openxmlformats.org/drawingml/2006/picture">
+                  <pic:nvPicPr>
+                    <pic:cNvPr id="1" name=""/>
+                    <pic:cNvPicPr/>
+                  </pic:nvPicPr>
+                  <pic:blipFill>
+                    <a:blip r:embed="rId12"/>
+                    <a:stretch>
+                      <a:fillRect/>
+                    </a:stretch>
+                  </pic:blipFill>
+                  <pic:spPr>
+                    <a:xfrm>
+                      <a:off x="0" y="0"/>
+                      <a:ext cx="4603987" cy="2794144"/>
+                    </a:xfrm>
+                    <a:prstGeom prst="rect">
+                      <a:avLst/>
+                    </a:prstGeom>
+                  </pic:spPr>
+                </pic:pic>
+              </a:graphicData>
+            </a:graphic>
+          </wp:inline>
+        </w:drawing>
+      </w:r>
+    </w:p>
+    <w:p>
+      <w:pPr>
+        <w:contextualSpacing/>
+        <w:rPr>
+          <w:highlight w:val="yellow"/>
+        </w:rPr>
+      </w:pPr>
+    </w:p>
+    <w:p>
+      <w:pPr>
+        <w:contextualSpacing/>
+        <w:rPr>
+          <w:highlight w:val="yellow"/>
+        </w:rPr>
+      </w:pPr>
+    </w:p>
+    <w:p>
+      <w:pPr>
+        <w:contextualSpacing/>
+      </w:pPr>
+      <w:r>
+        <w:rPr>
+          <w:highlight w:val="yellow"/>
+        </w:rPr>
+        <w:t>#</w:t>
+      </w:r>
+      <w:r>
+        <w:rPr>
+          <w:highlight w:val="yellow"/>
+        </w:rPr>
+        <w:t xml:space="preserve"> </w:t>
+      </w:r>
+      <w:proofErr w:type="spellStart"/>
+      <w:proofErr w:type="gramStart"/>
+      <w:r>
+        <w:rPr>
+          <w:highlight w:val="yellow"/>
+        </w:rPr>
+        <w:t>leafn</w:t>
+      </w:r>
+      <w:proofErr w:type="spellEnd"/>
+      <w:proofErr w:type="gramEnd"/>
+      <w:r>
+        <w:rPr>
+          <w:highlight w:val="yellow"/>
+        </w:rPr>
+        <w:t xml:space="preserve"> </w:t>
+      </w:r>
+      <w:proofErr w:type="spellStart"/>
+      <w:r>
+        <w:rPr>
+          <w:highlight w:val="yellow"/>
+        </w:rPr>
+        <w:t>lmer</w:t>
+      </w:r>
+      <w:proofErr w:type="spellEnd"/>
+      <w:r>
+        <w:rPr>
+          <w:highlight w:val="yellow"/>
+        </w:rPr>
+        <w:t xml:space="preserve"> </w:t>
+      </w:r>
+      <w:r>
+        <w:rPr>
+          <w:highlight w:val="yellow"/>
+        </w:rPr>
+        <w:t>with nox.yr.2013 removed</w:t>
+      </w:r>
+    </w:p>
+    <w:p>
+      <w:pPr>
+        <w:contextualSpacing/>
+      </w:pPr>
+      <w:r>
+        <w:t xml:space="preserve">leafn.nums2&lt;- </w:t>
+      </w:r>
+      <w:proofErr w:type="spellStart"/>
+      <w:proofErr w:type="gramStart"/>
+      <w:r>
+        <w:t>lmer</w:t>
+      </w:r>
+      <w:proofErr w:type="spellEnd"/>
+      <w:r>
+        <w:t>(</w:t>
+      </w:r>
+      <w:proofErr w:type="spellStart"/>
+      <w:proofErr w:type="gramEnd"/>
+      <w:r>
+        <w:t>leaf.pct.n.num</w:t>
+      </w:r>
+      <w:proofErr w:type="spellEnd"/>
+      <w:r>
+        <w:t xml:space="preserve"> ~ </w:t>
+      </w:r>
+      <w:proofErr w:type="spellStart"/>
+      <w:r>
+        <w:t>pct.urban.num</w:t>
+      </w:r>
+      <w:proofErr w:type="spellEnd"/>
+      <w:r>
+        <w:t xml:space="preserve"> + soil.no3.n + soil.nh4.n + </w:t>
+      </w:r>
+      <w:proofErr w:type="spellStart"/>
+      <w:r>
+        <w:t>leaf.pct.herb.num</w:t>
+      </w:r>
+      <w:proofErr w:type="spellEnd"/>
+      <w:r>
+        <w:t xml:space="preserve"> +</w:t>
+      </w:r>
+    </w:p>
+    <w:p>
+      <w:pPr>
+        <w:contextualSpacing/>
+      </w:pPr>
+      <w:r>
+        <w:t xml:space="preserve">                     dbh.cm + (1|site))</w:t>
+      </w:r>
+    </w:p>
+    <w:p>
+      <w:pPr>
+        <w:contextualSpacing/>
+      </w:pPr>
+      <w:proofErr w:type="gramStart"/>
+      <w:r>
+        <w:t>summary(</w:t>
+      </w:r>
+      <w:proofErr w:type="gramEnd"/>
+      <w:r>
+        <w:t>leafn.nums2)</w:t>
+      </w:r>
+    </w:p>
+    <w:p>
+      <w:pPr>
+        <w:contextualSpacing/>
+      </w:pPr>
+    </w:p>
+    <w:p>
+      <w:pPr>
+        <w:contextualSpacing/>
+      </w:pPr>
+      <w:r>
+        <w:t xml:space="preserve">Linear mixed model fit by REML </w:t>
+      </w:r>
+    </w:p>
+    <w:p>
+      <w:pPr>
+        <w:contextualSpacing/>
+      </w:pPr>
+      <w:proofErr w:type="gramStart"/>
+      <w:r>
+        <w:t>t-tests</w:t>
+      </w:r>
+      <w:proofErr w:type="gramEnd"/>
+      <w:r>
+        <w:t xml:space="preserve"> use  </w:t>
+      </w:r>
+      <w:proofErr w:type="spellStart"/>
+      <w:r>
+        <w:t>Satterthwaite</w:t>
+      </w:r>
+      <w:proofErr w:type="spellEnd"/>
+      <w:r>
+        <w:t xml:space="preserve"> approximations to degrees of freedom ['</w:t>
+      </w:r>
+      <w:proofErr w:type="spellStart"/>
+      <w:r>
+        <w:t>merModLmerTest</w:t>
+      </w:r>
+      <w:proofErr w:type="spellEnd"/>
+      <w:r>
+        <w:t>']</w:t>
+      </w:r>
+    </w:p>
+    <w:p>
+      <w:pPr>
+        <w:contextualSpacing/>
+      </w:pPr>
+      <w:r>
+        <w:t xml:space="preserve">Formula: </w:t>
+      </w:r>
+      <w:proofErr w:type="spellStart"/>
+      <w:r>
+        <w:t>leaf.pct.n.num</w:t>
+      </w:r>
+      <w:proofErr w:type="spellEnd"/>
+      <w:r>
+        <w:t xml:space="preserve"> ~ </w:t>
+      </w:r>
+      <w:proofErr w:type="spellStart"/>
+      <w:r>
+        <w:t>pct.urban.num</w:t>
+      </w:r>
+      <w:proofErr w:type="spellEnd"/>
+      <w:r>
+        <w:t xml:space="preserve"> + soil.no3.n + soil.nh4.n + </w:t>
+      </w:r>
+      <w:proofErr w:type="spellStart"/>
+      <w:r>
+        <w:t>leaf.pct.herb.num</w:t>
+      </w:r>
+      <w:proofErr w:type="spellEnd"/>
+      <w:r>
+        <w:t xml:space="preserve"> +      dbh.cm + (1 | site)</w:t>
+      </w:r>
+    </w:p>
+    <w:p>
+      <w:pPr>
+        <w:contextualSpacing/>
+      </w:pPr>
+    </w:p>
+    <w:p>
+      <w:pPr>
+        <w:contextualSpacing/>
+      </w:pPr>
+      <w:r>
+        <w:t>REML criterion at convergence: 72.7</w:t>
+      </w:r>
+    </w:p>
+    <w:p>
+      <w:pPr>
+        <w:contextualSpacing/>
+      </w:pPr>
+    </w:p>
+    <w:p>
+      <w:pPr>
+        <w:contextualSpacing/>
+      </w:pPr>
+      <w:r>
+        <w:t xml:space="preserve">Scaled residuals: </w:t>
+      </w:r>
+    </w:p>
+    <w:p>
+      <w:pPr>
+        <w:contextualSpacing/>
+      </w:pPr>
+      <w:r>
+        <w:t xml:space="preserve">     Min       1Q   Median       3Q      Max </w:t>
+      </w:r>
+    </w:p>
+    <w:p>
+      <w:pPr>
+        <w:contextualSpacing/>
+      </w:pPr>
+      <w:r>
+        <w:t>-2.22073 -</w:t>
+      </w:r>
+      <w:proofErr w:type="gramStart"/>
+      <w:r>
+        <w:t>0.61062  0.06858</w:t>
+      </w:r>
+      <w:proofErr w:type="gramEnd"/>
+      <w:r>
+        <w:t xml:space="preserve">  0.60589  2.31818 </w:t>
+      </w:r>
+    </w:p>
+    <w:p>
+      <w:pPr>
+        <w:contextualSpacing/>
+      </w:pPr>
+    </w:p>
+    <w:p>
+      <w:pPr>
+        <w:contextualSpacing/>
+      </w:pPr>
+      <w:r>
+        <w:t>Random effects:</w:t>
+      </w:r>
+    </w:p>
+    <w:p>
+      <w:pPr>
+        <w:contextualSpacing/>
+      </w:pPr>
+      <w:r>
+        <w:t xml:space="preserve"> Groups   Name        Variance </w:t>
+      </w:r>
+      <w:proofErr w:type="spellStart"/>
+      <w:r>
+        <w:t>Std.Dev</w:t>
+      </w:r>
+      <w:proofErr w:type="spellEnd"/>
+      <w:r>
+        <w:t>.</w:t>
+      </w:r>
+    </w:p>
+    <w:p>
+      <w:pPr>
+        <w:contextualSpacing/>
+      </w:pPr>
+      <w:r>
+        <w:t xml:space="preserve"> </w:t>
+      </w:r>
+      <w:proofErr w:type="gramStart"/>
+      <w:r>
+        <w:t>site</w:t>
+      </w:r>
+      <w:proofErr w:type="gramEnd"/>
+      <w:r>
+        <w:t xml:space="preserve">     (Intercept) 0.008802 0.09382 </w:t>
+      </w:r>
+    </w:p>
+    <w:p>
+      <w:pPr>
+        <w:contextualSpacing/>
+      </w:pPr>
+      <w:r>
+        <w:t xml:space="preserve"> Residual             0.096170 0.31011 </w:t>
+      </w:r>
+    </w:p>
+    <w:p>
+      <w:pPr>
+        <w:contextualSpacing/>
+      </w:pPr>
+      <w:r>
+        <w:t xml:space="preserve">Number of </w:t>
+      </w:r>
+      <w:proofErr w:type="spellStart"/>
+      <w:r>
+        <w:t>obs</w:t>
+      </w:r>
+      <w:proofErr w:type="spellEnd"/>
+      <w:r>
+        <w:t>: 53, groups:  site, 11</w:t>
+      </w:r>
+    </w:p>
+    <w:p>
+      <w:pPr>
+        <w:contextualSpacing/>
+      </w:pPr>
+    </w:p>
+    <w:p>
+      <w:pPr>
+        <w:contextualSpacing/>
+      </w:pPr>
+      <w:r>
+        <w:t>Fixed effects:</w:t>
+      </w:r>
+    </w:p>
+    <w:p>
+      <w:pPr>
+        <w:contextualSpacing/>
+      </w:pPr>
+      <w:r>
+        <w:t xml:space="preserve">                    Estimate Std. Error         </w:t>
+      </w:r>
+      <w:proofErr w:type="spellStart"/>
+      <w:r>
+        <w:t>df</w:t>
+      </w:r>
+      <w:proofErr w:type="spellEnd"/>
+      <w:r>
+        <w:t xml:space="preserve"> t value </w:t>
+      </w:r>
+      <w:proofErr w:type="spellStart"/>
+      <w:proofErr w:type="gramStart"/>
+      <w:r>
+        <w:t>Pr</w:t>
+      </w:r>
+      <w:proofErr w:type="spellEnd"/>
+      <w:r>
+        <w:t>(</w:t>
+      </w:r>
+      <w:proofErr w:type="gramEnd"/>
+      <w:r>
+        <w:t xml:space="preserve">&gt;|t|)    </w:t>
+      </w:r>
+    </w:p>
+    <w:p>
+      <w:pPr>
+        <w:contextualSpacing/>
+      </w:pPr>
+      <w:r>
+        <w:t xml:space="preserve">(Intercept)        </w:t>
+      </w:r>
+      <w:proofErr w:type="gramStart"/>
+      <w:r>
+        <w:t>1.8703388  0.2042092</w:t>
+      </w:r>
+      <w:proofErr w:type="gramEnd"/>
+      <w:r>
+        <w:t xml:space="preserve"> 22.1300000   9.159 5.52e-09 ***</w:t>
+      </w:r>
+    </w:p>
+    <w:p>
+      <w:pPr>
+        <w:contextualSpacing/>
+      </w:pPr>
+      <w:proofErr w:type="spellStart"/>
+      <w:r>
+        <w:t>pct.urban.num</w:t>
+      </w:r>
+      <w:proofErr w:type="spellEnd"/>
+      <w:r>
+        <w:t xml:space="preserve">     -</w:t>
+      </w:r>
+      <w:proofErr w:type="gramStart"/>
+      <w:r>
+        <w:t>0.0005674  0.0019471</w:t>
+      </w:r>
+      <w:proofErr w:type="gramEnd"/>
+      <w:r>
+        <w:t xml:space="preserve"> 10.0800000  -0.291    0.777    </w:t>
+      </w:r>
+    </w:p>
+    <w:p>
+      <w:pPr>
+        <w:contextualSpacing/>
+      </w:pPr>
+      <w:r>
+        <w:t xml:space="preserve">soil.no3.n         </w:t>
+      </w:r>
+      <w:proofErr w:type="gramStart"/>
+      <w:r>
+        <w:t>0.0052469  0.0121635</w:t>
+      </w:r>
+      <w:proofErr w:type="gramEnd"/>
+      <w:r>
+        <w:t xml:space="preserve"> 46.9200000   0.431    0.668    </w:t>
+      </w:r>
+    </w:p>
+    <w:p>
+      <w:pPr>
+        <w:contextualSpacing/>
+      </w:pPr>
+      <w:r>
+        <w:t xml:space="preserve">soil.nh4.n         </w:t>
+      </w:r>
+      <w:proofErr w:type="gramStart"/>
+      <w:r>
+        <w:t>0.0111299  0.0076901</w:t>
+      </w:r>
+      <w:proofErr w:type="gramEnd"/>
+      <w:r>
+        <w:t xml:space="preserve"> 46.2200000   1.447    0.155    </w:t>
+      </w:r>
+    </w:p>
+    <w:p>
+      <w:pPr>
+        <w:contextualSpacing/>
+      </w:pPr>
+      <w:proofErr w:type="spellStart"/>
+      <w:proofErr w:type="gramStart"/>
+      <w:r>
+        <w:t>leaf.pct.herb.num</w:t>
+      </w:r>
+      <w:proofErr w:type="spellEnd"/>
+      <w:r>
+        <w:t xml:space="preserve">  0.0125363</w:t>
+      </w:r>
+      <w:proofErr w:type="gramEnd"/>
+      <w:r>
+        <w:t xml:space="preserve">  0.0065163 42.9800000   1.924    0.061 .  </w:t>
+      </w:r>
+    </w:p>
+    <w:p>
+      <w:pPr>
+        <w:contextualSpacing/>
+      </w:pPr>
+      <w:r>
+        <w:t xml:space="preserve">dbh.cm             </w:t>
+      </w:r>
+      <w:proofErr w:type="gramStart"/>
+      <w:r>
+        <w:t>0.0011786  0.0030015</w:t>
+      </w:r>
+      <w:proofErr w:type="gramEnd"/>
+      <w:r>
+        <w:t xml:space="preserve"> 25.6000000   0.393    0.698    </w:t>
+      </w:r>
+    </w:p>
+    <w:p>
+      <w:pPr>
+        <w:contextualSpacing/>
+      </w:pPr>
+      <w:r>
+        <w:t>---</w:t>
+      </w:r>
+    </w:p>
+    <w:p>
+      <w:pPr>
+        <w:contextualSpacing/>
+      </w:pPr>
+      <w:proofErr w:type="spellStart"/>
+      <w:r>
+        <w:t>Signif</w:t>
+      </w:r>
+      <w:proofErr w:type="spellEnd"/>
+      <w:r>
+        <w:t xml:space="preserve">. </w:t>
+      </w:r>
+      <w:proofErr w:type="gramStart"/>
+      <w:r>
+        <w:t>codes</w:t>
+      </w:r>
+      <w:proofErr w:type="gramEnd"/>
+      <w:r>
+        <w:t xml:space="preserve">:  0 ‘***’ 0.001 ‘**’ 0.01 ‘*’ 0.05 ‘.’ 0.1 </w:t>
+      </w:r>
+      <w:proofErr w:type="gramStart"/>
+      <w:r>
+        <w:t>‘ ’</w:t>
+      </w:r>
+      <w:proofErr w:type="gramEnd"/>
+      <w:r>
+        <w:t xml:space="preserve"> 1</w:t>
+      </w:r>
+    </w:p>
+    <w:p>
+      <w:pPr>
+        <w:contextualSpacing/>
+      </w:pPr>
+    </w:p>
+    <w:p>
+      <w:pPr>
+        <w:contextualSpacing/>
+      </w:pPr>
+      <w:r>
+        <w:t>Correlation of Fixed Effects:</w:t>
+      </w:r>
+    </w:p>
+    <w:p>
+      <w:pPr>
+        <w:contextualSpacing/>
+      </w:pPr>
+      <w:r>
+        <w:t xml:space="preserve">            (</w:t>
+      </w:r>
+      <w:proofErr w:type="spellStart"/>
+      <w:r>
+        <w:t>Intr</w:t>
+      </w:r>
+      <w:proofErr w:type="spellEnd"/>
+      <w:r>
+        <w:t xml:space="preserve">) </w:t>
+      </w:r>
+      <w:proofErr w:type="spellStart"/>
+      <w:r>
+        <w:t>pct.r</w:t>
+      </w:r>
+      <w:proofErr w:type="spellEnd"/>
+      <w:r>
+        <w:t xml:space="preserve">. sl.n3. sl.n4. </w:t>
+      </w:r>
+      <w:proofErr w:type="spellStart"/>
+      <w:r>
+        <w:t>lf.p</w:t>
+      </w:r>
+      <w:proofErr w:type="spellEnd"/>
+      <w:proofErr w:type="gramStart"/>
+      <w:r>
+        <w:t>..</w:t>
+      </w:r>
+      <w:proofErr w:type="gramEnd"/>
+    </w:p>
+    <w:p>
+      <w:pPr>
+        <w:contextualSpacing/>
+      </w:pPr>
+      <w:proofErr w:type="spellStart"/>
+      <w:r>
+        <w:t>pct.urbn.nm</w:t>
+      </w:r>
+      <w:proofErr w:type="spellEnd"/>
+      <w:r>
+        <w:t xml:space="preserve"> -0.236                            </w:t>
+      </w:r>
+    </w:p>
+    <w:p>
+      <w:pPr>
+        <w:contextualSpacing/>
+      </w:pPr>
+      <w:proofErr w:type="gramStart"/>
+      <w:r>
+        <w:t>soil.no3.n  -</w:t>
+      </w:r>
+      <w:proofErr w:type="gramEnd"/>
+      <w:r>
+        <w:t xml:space="preserve">0.529  0.075                     </w:t>
+      </w:r>
+    </w:p>
+    <w:p>
+      <w:pPr>
+        <w:contextualSpacing/>
+      </w:pPr>
+      <w:r>
+        <w:t xml:space="preserve">soil.nh4.n   0.056 -0.040 -0.574              </w:t>
+      </w:r>
+    </w:p>
+    <w:p>
+      <w:pPr>
+        <w:contextualSpacing/>
+      </w:pPr>
+      <w:proofErr w:type="spellStart"/>
+      <w:r>
+        <w:t>lf.pct.hrb</w:t>
+      </w:r>
+      <w:proofErr w:type="spellEnd"/>
+      <w:proofErr w:type="gramStart"/>
+      <w:r>
+        <w:t>.  0.028</w:t>
+      </w:r>
+      <w:proofErr w:type="gramEnd"/>
+      <w:r>
+        <w:t xml:space="preserve"> -0.340 -0.345  0.178       </w:t>
+      </w:r>
+    </w:p>
+    <w:p>
+      <w:pPr>
+        <w:contextualSpacing/>
+      </w:pPr>
+      <w:r>
+        <w:t>dbh.cm      -0.637 -0.218 -</w:t>
+      </w:r>
+      <w:proofErr w:type="gramStart"/>
+      <w:r>
+        <w:t>0.027  0.044</w:t>
+      </w:r>
+      <w:proofErr w:type="gramEnd"/>
+      <w:r>
+        <w:t xml:space="preserve">  0.151</w:t>
+      </w:r>
+    </w:p>
+    <w:p>
+      <w:pPr>
+        <w:contextualSpacing/>
+      </w:pPr>
+    </w:p>
+    <w:p>
+      <w:pPr>
+        <w:contextualSpacing/>
+      </w:pPr>
+      <w:r>
+        <w:rPr>
+          <w:noProof/>
+        </w:rPr>
+        <w:drawing>
+          <wp:inline distT="0" distB="0" distL="0" distR="0" wp14:anchorId="2109DD33" wp14:editId="0D5225B2">
+            <wp:extent cx="5311471" cy="3222001"/>
+            <wp:effectExtent l="0" t="0" r="3810" b="0"/>
+            <wp:docPr id="9" name="Picture 9"/>
+            <wp:cNvGraphicFramePr>
+              <a:graphicFrameLocks xmlns:a="http://schemas.openxmlformats.org/drawingml/2006/main" noChangeAspect="1"/>
+            </wp:cNvGraphicFramePr>
+            <a:graphic xmlns:a="http://schemas.openxmlformats.org/drawingml/2006/main">
+              <a:graphicData uri="http://schemas.openxmlformats.org/drawingml/2006/picture">
+                <pic:pic xmlns:pic="http://schemas.openxmlformats.org/drawingml/2006/picture">
+                  <pic:nvPicPr>
+                    <pic:cNvPr id="1" name=""/>
+                    <pic:cNvPicPr/>
+                  </pic:nvPicPr>
+                  <pic:blipFill>
+                    <a:blip r:embed="rId13"/>
+                    <a:stretch>
+                      <a:fillRect/>
+                    </a:stretch>
+                  </pic:blipFill>
+                  <pic:spPr>
+                    <a:xfrm>
+                      <a:off x="0" y="0"/>
+                      <a:ext cx="5319727" cy="3227009"/>
+                    </a:xfrm>
+                    <a:prstGeom prst="rect">
+                      <a:avLst/>
+                    </a:prstGeom>
+                  </pic:spPr>
+                </pic:pic>
+              </a:graphicData>
+            </a:graphic>
+          </wp:inline>
+        </w:drawing>
+      </w:r>
+    </w:p>
     <w:sectPr>
       <w:pgSz w:w="12240" w:h="15840"/>
       <w:pgMar w:top="1440" w:right="1440" w:bottom="1440" w:left="1440" w:header="720" w:footer="720" w:gutter="0"/>
@@ -10463,6 +15087,7 @@
   <w:style w:type="character" w:default="1" w:styleId="DefaultParagraphFont">
     <w:name w:val="Default Paragraph Font"/>
     <w:uiPriority w:val="1"/>
+    <w:semiHidden/>
     <w:unhideWhenUsed/>
   </w:style>
   <w:style w:type="table" w:default="1" w:styleId="TableNormal">

</xml_diff>